<commit_message>
Relatorio em Word e PowerPoint atualizado
</commit_message>
<xml_diff>
--- a/Relatório/EspecificacaoProjeto.docx
+++ b/Relatório/EspecificacaoProjeto.docx
@@ -771,7 +771,7 @@
                   <v:imagedata r:id="rId10" o:title=""/>
                   <w10:wrap type="tight"/>
                 </v:shape>
-                <o:OLEObject Type="Embed" ProgID="PBrush" ShapeID="_x0000_s1031" DrawAspect="Content" ObjectID="_1613941404" r:id="rId11"/>
+                <o:OLEObject Type="Embed" ProgID="PBrush" ShapeID="_x0000_s1031" DrawAspect="Content" ObjectID="_1614156508" r:id="rId11"/>
               </w:object>
             </w:r>
           </w:p>
@@ -878,7 +878,7 @@
                   <v:imagedata r:id="rId13" o:title=""/>
                   <w10:wrap type="tight"/>
                 </v:shape>
-                <o:OLEObject Type="Embed" ProgID="PBrush" ShapeID="_x0000_s1027" DrawAspect="Content" ObjectID="_1613941405" r:id="rId14"/>
+                <o:OLEObject Type="Embed" ProgID="PBrush" ShapeID="_x0000_s1027" DrawAspect="Content" ObjectID="_1614156509" r:id="rId14"/>
               </w:object>
             </w:r>
           </w:p>
@@ -999,7 +999,7 @@
                   <v:imagedata r:id="rId16" o:title=""/>
                   <w10:wrap type="tight"/>
                 </v:shape>
-                <o:OLEObject Type="Embed" ProgID="PBrush" ShapeID="_x0000_s1026" DrawAspect="Content" ObjectID="_1613941406" r:id="rId17"/>
+                <o:OLEObject Type="Embed" ProgID="PBrush" ShapeID="_x0000_s1026" DrawAspect="Content" ObjectID="_1614156510" r:id="rId17"/>
               </w:object>
             </w:r>
           </w:p>
@@ -1095,7 +1095,7 @@
                   <v:imagedata r:id="rId19" o:title=""/>
                   <w10:wrap type="tight"/>
                 </v:shape>
-                <o:OLEObject Type="Embed" ProgID="PBrush" ShapeID="_x0000_s1030" DrawAspect="Content" ObjectID="_1613941407" r:id="rId20"/>
+                <o:OLEObject Type="Embed" ProgID="PBrush" ShapeID="_x0000_s1030" DrawAspect="Content" ObjectID="_1614156511" r:id="rId20"/>
               </w:object>
             </w:r>
           </w:p>
@@ -1239,8 +1239,8 @@
         <w:tblLook w:val="04A0" w:firstRow="1" w:lastRow="0" w:firstColumn="1" w:lastColumn="0" w:noHBand="0" w:noVBand="1"/>
       </w:tblPr>
       <w:tblGrid>
-        <w:gridCol w:w="2005"/>
-        <w:gridCol w:w="7005"/>
+        <w:gridCol w:w="2016"/>
+        <w:gridCol w:w="6994"/>
       </w:tblGrid>
       <w:tr>
         <w:trPr>
@@ -1261,10 +1261,10 @@
             </w:pPr>
             <w:r>
               <w:object w:dxaOrig="1416" w:dyaOrig="1416" w14:anchorId="58242833">
-                <v:shape id="_x0000_i1029" type="#_x0000_t75" style="width:89.4pt;height:89.4pt" o:ole="">
+                <v:shape id="_x0000_i1029" type="#_x0000_t75" style="width:90pt;height:90pt" o:ole="">
                   <v:imagedata r:id="rId22" o:title=""/>
                 </v:shape>
-                <o:OLEObject Type="Embed" ProgID="PBrush" ShapeID="_x0000_i1029" DrawAspect="Content" ObjectID="_1613941403" r:id="rId23"/>
+                <o:OLEObject Type="Embed" ProgID="PBrush" ShapeID="_x0000_i1029" DrawAspect="Content" ObjectID="_1614156507" r:id="rId23"/>
               </w:object>
             </w:r>
           </w:p>
@@ -2782,6 +2782,7 @@
     </w:p>
     <w:p>
       <w:pPr>
+        <w:spacing w:after="0" w:line="360" w:lineRule="auto"/>
         <w:ind w:firstLine="720"/>
         <w:rPr>
           <w:i/>
@@ -2927,6 +2928,7 @@
       </w:pPr>
       <w:r>
         <w:rPr>
+          <w:noProof/>
           <w:lang w:val="pt-BR"/>
         </w:rPr>
         <w:drawing>
@@ -2990,6 +2992,7 @@
     </w:p>
     <w:p>
       <w:pPr>
+        <w:spacing w:after="0" w:line="360" w:lineRule="auto"/>
         <w:ind w:firstLine="720"/>
         <w:rPr>
           <w:i/>
@@ -3005,6 +3008,105 @@
         </w:rPr>
         <w:t>A nível de base de dados é usada duas tecnologias, tais como, MySql para base de dados central e Sqlite para aplicação móvel. A comunicação entre estas é feita por uma API Rest/Slim que é codificada em Php. A aplicação é codificada em Java. Em termos de alarmistica é usado o SMS.</w:t>
       </w:r>
+    </w:p>
+    <w:p>
+      <w:pPr>
+        <w:ind w:firstLine="720"/>
+        <w:rPr>
+          <w:i/>
+          <w:lang w:val="pt-BR"/>
+        </w:rPr>
+      </w:pPr>
+    </w:p>
+    <w:p>
+      <w:pPr>
+        <w:ind w:firstLine="720"/>
+        <w:rPr>
+          <w:i/>
+          <w:lang w:val="pt-BR"/>
+        </w:rPr>
+      </w:pPr>
+    </w:p>
+    <w:p>
+      <w:pPr>
+        <w:ind w:firstLine="720"/>
+        <w:rPr>
+          <w:i/>
+          <w:lang w:val="pt-BR"/>
+        </w:rPr>
+      </w:pPr>
+    </w:p>
+    <w:p>
+      <w:pPr>
+        <w:ind w:firstLine="720"/>
+        <w:rPr>
+          <w:i/>
+          <w:lang w:val="pt-BR"/>
+        </w:rPr>
+      </w:pPr>
+    </w:p>
+    <w:p>
+      <w:pPr>
+        <w:ind w:firstLine="720"/>
+        <w:rPr>
+          <w:i/>
+          <w:lang w:val="pt-BR"/>
+        </w:rPr>
+      </w:pPr>
+    </w:p>
+    <w:p>
+      <w:pPr>
+        <w:ind w:firstLine="720"/>
+        <w:rPr>
+          <w:i/>
+          <w:lang w:val="pt-BR"/>
+        </w:rPr>
+      </w:pPr>
+    </w:p>
+    <w:p>
+      <w:pPr>
+        <w:ind w:firstLine="720"/>
+        <w:rPr>
+          <w:i/>
+          <w:lang w:val="pt-BR"/>
+        </w:rPr>
+      </w:pPr>
+    </w:p>
+    <w:p>
+      <w:pPr>
+        <w:ind w:firstLine="720"/>
+        <w:rPr>
+          <w:i/>
+          <w:lang w:val="pt-BR"/>
+        </w:rPr>
+      </w:pPr>
+    </w:p>
+    <w:p>
+      <w:pPr>
+        <w:ind w:firstLine="720"/>
+        <w:rPr>
+          <w:i/>
+          <w:lang w:val="pt-BR"/>
+        </w:rPr>
+      </w:pPr>
+    </w:p>
+    <w:p>
+      <w:pPr>
+        <w:ind w:firstLine="720"/>
+        <w:rPr>
+          <w:i/>
+          <w:lang w:val="pt-BR"/>
+        </w:rPr>
+      </w:pPr>
+    </w:p>
+    <w:p>
+      <w:pPr>
+        <w:ind w:firstLine="720"/>
+        <w:rPr>
+          <w:i/>
+          <w:lang w:val="pt-BR"/>
+        </w:rPr>
+      </w:pPr>
     </w:p>
     <w:p>
       <w:pPr>
@@ -3026,6 +3128,7 @@
       <w:bookmarkStart w:id="4" w:name="_Toc187467"/>
       <w:proofErr w:type="spellStart"/>
       <w:r>
+        <w:lastRenderedPageBreak/>
         <w:t>Análise</w:t>
       </w:r>
       <w:bookmarkEnd w:id="4"/>
@@ -3051,7 +3154,6 @@
       <w:bookmarkEnd w:id="5"/>
       <w:proofErr w:type="spellEnd"/>
     </w:p>
-    <w:p/>
     <w:p>
       <w:pPr>
         <w:ind w:firstLine="720"/>
@@ -3061,30 +3163,6 @@
           <w:lang w:val="pt-BR"/>
         </w:rPr>
       </w:pPr>
-      <w:r>
-        <w:rPr>
-          <w:i/>
-          <w:color w:val="7F7F7F" w:themeColor="text1" w:themeTint="80"/>
-          <w:lang w:val="pt-BR"/>
-        </w:rPr>
-        <w:t>&lt;</w:t>
-      </w:r>
-      <w:r>
-        <w:rPr>
-          <w:i/>
-          <w:color w:val="7F7F7F" w:themeColor="text1" w:themeTint="80"/>
-          <w:lang w:val="pt-BR"/>
-        </w:rPr>
-        <w:t>descrever detalhadamente os atores e requisitos</w:t>
-      </w:r>
-      <w:r>
-        <w:rPr>
-          <w:i/>
-          <w:color w:val="7F7F7F" w:themeColor="text1" w:themeTint="80"/>
-          <w:lang w:val="pt-BR"/>
-        </w:rPr>
-        <w:t>&gt;</w:t>
-      </w:r>
     </w:p>
     <w:tbl>
       <w:tblPr>
@@ -3316,16 +3394,7 @@
                 <w:color w:val="7F7F7F" w:themeColor="text1" w:themeTint="80"/>
                 <w:lang w:val="pt-BR"/>
               </w:rPr>
-              <w:t xml:space="preserve">A seguir procede o registo preenchendo os campos, tais como: “Nome”, “Data nascimento”, “Email”, “Contato” </w:t>
-            </w:r>
-            <w:r>
-              <w:rPr>
-                <w:i/>
-                <w:color w:val="7F7F7F" w:themeColor="text1" w:themeTint="80"/>
-                <w:lang w:val="pt-BR"/>
-              </w:rPr>
-              <w:lastRenderedPageBreak/>
-              <w:t>ao terminar o registo carrega no botão “Criar conta”.</w:t>
+              <w:t>A seguir procede o registo preenchendo os campos, tais como: “Nome”, “Data nascimento”, “Email”, “Contato” ao terminar o registo carrega no botão “Criar conta”.</w:t>
             </w:r>
           </w:p>
         </w:tc>
@@ -3350,7 +3419,6 @@
                 <w:color w:val="7F7F7F" w:themeColor="text1" w:themeTint="80"/>
                 <w:lang w:val="pt-BR"/>
               </w:rPr>
-              <w:lastRenderedPageBreak/>
               <w:t>Cliente</w:t>
             </w:r>
           </w:p>
@@ -3564,6 +3632,7 @@
                 <w:color w:val="7F7F7F" w:themeColor="text1" w:themeTint="80"/>
                 <w:lang w:val="pt-BR"/>
               </w:rPr>
+              <w:lastRenderedPageBreak/>
               <w:t>Cliente</w:t>
             </w:r>
           </w:p>
@@ -3649,28 +3718,9 @@
       </w:pPr>
       <w:bookmarkStart w:id="6" w:name="_Toc187469"/>
       <w:r>
-        <w:lastRenderedPageBreak/>
         <w:t>Mockups</w:t>
       </w:r>
       <w:bookmarkEnd w:id="6"/>
-    </w:p>
-    <w:p>
-      <w:pPr>
-        <w:ind w:firstLine="720"/>
-        <w:rPr>
-          <w:i/>
-          <w:color w:val="7F7F7F" w:themeColor="text1" w:themeTint="80"/>
-          <w:lang w:val="pt-BR"/>
-        </w:rPr>
-      </w:pPr>
-      <w:r>
-        <w:rPr>
-          <w:i/>
-          <w:color w:val="7F7F7F" w:themeColor="text1" w:themeTint="80"/>
-          <w:lang w:val="pt-BR"/>
-        </w:rPr>
-        <w:t xml:space="preserve">&lt;inserir aqui os vários mockups e considerações sobre cada um&gt; </w:t>
-      </w:r>
     </w:p>
     <w:tbl>
       <w:tblPr>
@@ -4055,21 +4105,7 @@
                 <w:color w:val="7F7F7F" w:themeColor="text1" w:themeTint="80"/>
                 <w:lang w:val="pt-BR"/>
               </w:rPr>
-              <w:t>se já tiver conta registada</w:t>
-            </w:r>
-            <w:r>
-              <w:rPr>
-                <w:color w:val="7F7F7F" w:themeColor="text1" w:themeTint="80"/>
-                <w:lang w:val="pt-BR"/>
-              </w:rPr>
-              <w:t xml:space="preserve"> </w:t>
-            </w:r>
-            <w:r>
-              <w:rPr>
-                <w:color w:val="7F7F7F" w:themeColor="text1" w:themeTint="80"/>
-                <w:lang w:val="pt-BR"/>
-              </w:rPr>
-              <w:t xml:space="preserve">efectuará o login. </w:t>
+              <w:t xml:space="preserve">se já tiver conta registada efectuará o login. </w:t>
             </w:r>
           </w:p>
         </w:tc>
@@ -4310,6 +4346,7 @@
                 <w:color w:val="7F7F7F" w:themeColor="text1" w:themeTint="80"/>
                 <w:lang w:val="pt-BR"/>
               </w:rPr>
+              <w:lastRenderedPageBreak/>
               <w:drawing>
                 <wp:anchor distT="0" distB="0" distL="114300" distR="114300" simplePos="0" relativeHeight="251696128" behindDoc="1" locked="0" layoutInCell="1" allowOverlap="1" wp14:anchorId="4B23C5EB" wp14:editId="20E6225E">
                   <wp:simplePos x="0" y="0"/>
@@ -4498,7 +4535,6 @@
                 <w:color w:val="000000" w:themeColor="text1"/>
                 <w:lang w:val="pt-BR"/>
               </w:rPr>
-              <w:lastRenderedPageBreak/>
               <w:drawing>
                 <wp:anchor distT="0" distB="0" distL="114300" distR="114300" simplePos="0" relativeHeight="251699200" behindDoc="1" locked="0" layoutInCell="1" allowOverlap="1" wp14:anchorId="49C55950" wp14:editId="18423278">
                   <wp:simplePos x="0" y="0"/>
@@ -4942,6 +4978,7 @@
                 <w:color w:val="000000" w:themeColor="text1"/>
                 <w:lang w:val="pt-BR"/>
               </w:rPr>
+              <w:lastRenderedPageBreak/>
               <w:drawing>
                 <wp:anchor distT="0" distB="0" distL="114300" distR="114300" simplePos="0" relativeHeight="251707392" behindDoc="1" locked="0" layoutInCell="1" allowOverlap="1" wp14:anchorId="6112D08E" wp14:editId="15CB299D">
                   <wp:simplePos x="0" y="0"/>
@@ -5086,14 +5123,7 @@
                 <w:color w:val="7F7F7F" w:themeColor="text1" w:themeTint="80"/>
                 <w:lang w:val="pt-BR"/>
               </w:rPr>
-              <w:t xml:space="preserve"> </w:t>
-            </w:r>
-            <w:r>
-              <w:rPr>
-                <w:color w:val="7F7F7F" w:themeColor="text1" w:themeTint="80"/>
-                <w:lang w:val="pt-BR"/>
-              </w:rPr>
-              <w:t>Se não existir sinal GPS</w:t>
+              <w:t xml:space="preserve"> Se não existir sinal GPS</w:t>
             </w:r>
             <w:r>
               <w:rPr>
@@ -5145,7 +5175,6 @@
                 <w:color w:val="000000" w:themeColor="text1"/>
                 <w:lang w:val="pt-BR"/>
               </w:rPr>
-              <w:lastRenderedPageBreak/>
               <w:drawing>
                 <wp:anchor distT="0" distB="0" distL="114300" distR="114300" simplePos="0" relativeHeight="251708416" behindDoc="1" locked="0" layoutInCell="1" allowOverlap="1" wp14:anchorId="1979CCEF" wp14:editId="16D1B7D4">
                   <wp:simplePos x="0" y="0"/>
@@ -5376,6 +5405,76 @@
     </w:p>
     <w:p>
       <w:pPr>
+        <w:rPr>
+          <w:lang w:val="pt-BR"/>
+        </w:rPr>
+      </w:pPr>
+    </w:p>
+    <w:p>
+      <w:pPr>
+        <w:rPr>
+          <w:lang w:val="pt-BR"/>
+        </w:rPr>
+      </w:pPr>
+    </w:p>
+    <w:p>
+      <w:pPr>
+        <w:rPr>
+          <w:lang w:val="pt-BR"/>
+        </w:rPr>
+      </w:pPr>
+    </w:p>
+    <w:p>
+      <w:pPr>
+        <w:rPr>
+          <w:lang w:val="pt-BR"/>
+        </w:rPr>
+      </w:pPr>
+    </w:p>
+    <w:p>
+      <w:pPr>
+        <w:rPr>
+          <w:lang w:val="pt-BR"/>
+        </w:rPr>
+      </w:pPr>
+    </w:p>
+    <w:p>
+      <w:pPr>
+        <w:rPr>
+          <w:lang w:val="pt-BR"/>
+        </w:rPr>
+      </w:pPr>
+    </w:p>
+    <w:p>
+      <w:pPr>
+        <w:rPr>
+          <w:lang w:val="pt-BR"/>
+        </w:rPr>
+      </w:pPr>
+    </w:p>
+    <w:p>
+      <w:pPr>
+        <w:rPr>
+          <w:lang w:val="pt-BR"/>
+        </w:rPr>
+      </w:pPr>
+    </w:p>
+    <w:p>
+      <w:pPr>
+        <w:rPr>
+          <w:lang w:val="pt-BR"/>
+        </w:rPr>
+      </w:pPr>
+    </w:p>
+    <w:p>
+      <w:pPr>
+        <w:rPr>
+          <w:lang w:val="pt-BR"/>
+        </w:rPr>
+      </w:pPr>
+    </w:p>
+    <w:p>
+      <w:pPr>
         <w:pStyle w:val="Ttulo1"/>
         <w:numPr>
           <w:ilvl w:val="0"/>
@@ -5388,6 +5487,7 @@
       <w:bookmarkStart w:id="11" w:name="_Toc187470"/>
       <w:proofErr w:type="spellStart"/>
       <w:r>
+        <w:lastRenderedPageBreak/>
         <w:t>Implementação</w:t>
       </w:r>
       <w:bookmarkEnd w:id="11"/>
@@ -5493,6 +5593,7 @@
     <w:p>
       <w:pPr>
         <w:pStyle w:val="PargrafodaLista"/>
+        <w:spacing w:after="0" w:line="360" w:lineRule="auto"/>
         <w:rPr>
           <w:i/>
           <w:color w:val="7F7F7F" w:themeColor="text1" w:themeTint="80"/>
@@ -5531,6 +5632,7 @@
           <w:ilvl w:val="0"/>
           <w:numId w:val="18"/>
         </w:numPr>
+        <w:spacing w:after="0" w:line="360" w:lineRule="auto"/>
         <w:rPr>
           <w:i/>
           <w:color w:val="7F7F7F" w:themeColor="text1" w:themeTint="80"/>
@@ -5553,6 +5655,7 @@
           <w:ilvl w:val="0"/>
           <w:numId w:val="18"/>
         </w:numPr>
+        <w:spacing w:after="0" w:line="360" w:lineRule="auto"/>
         <w:rPr>
           <w:i/>
           <w:color w:val="7F7F7F" w:themeColor="text1" w:themeTint="80"/>
@@ -5575,6 +5678,7 @@
           <w:ilvl w:val="0"/>
           <w:numId w:val="18"/>
         </w:numPr>
+        <w:spacing w:after="0" w:line="360" w:lineRule="auto"/>
         <w:rPr>
           <w:i/>
           <w:color w:val="7F7F7F" w:themeColor="text1" w:themeTint="80"/>
@@ -5605,6 +5709,7 @@
           <w:ilvl w:val="0"/>
           <w:numId w:val="18"/>
         </w:numPr>
+        <w:spacing w:after="0" w:line="360" w:lineRule="auto"/>
         <w:rPr>
           <w:i/>
           <w:color w:val="7F7F7F" w:themeColor="text1" w:themeTint="80"/>
@@ -5635,6 +5740,7 @@
           <w:ilvl w:val="0"/>
           <w:numId w:val="18"/>
         </w:numPr>
+        <w:spacing w:after="0" w:line="360" w:lineRule="auto"/>
         <w:rPr>
           <w:i/>
           <w:color w:val="7F7F7F" w:themeColor="text1" w:themeTint="80"/>
@@ -5706,6 +5812,58 @@
     </w:p>
     <w:p>
       <w:pPr>
+        <w:spacing w:after="0" w:line="360" w:lineRule="auto"/>
+        <w:ind w:firstLine="357"/>
+        <w:rPr>
+          <w:i/>
+          <w:color w:val="7F7F7F" w:themeColor="text1" w:themeTint="80"/>
+          <w:lang w:val="pt-BR"/>
+        </w:rPr>
+      </w:pPr>
+      <w:bookmarkStart w:id="14" w:name="OLE_LINK1"/>
+      <w:r>
+        <w:rPr>
+          <w:i/>
+          <w:color w:val="7F7F7F" w:themeColor="text1" w:themeTint="80"/>
+          <w:lang w:val="pt-BR"/>
+        </w:rPr>
+        <w:t xml:space="preserve">A aplicação </w:t>
+      </w:r>
+      <w:r>
+        <w:rPr>
+          <w:i/>
+          <w:color w:val="7F7F7F" w:themeColor="text1" w:themeTint="80"/>
+          <w:lang w:val="pt-BR"/>
+        </w:rPr>
+        <w:t>funciona em modo offline e tem um serviço de sincronização entre a  base de dados local</w:t>
+      </w:r>
+      <w:r>
+        <w:rPr>
+          <w:i/>
+          <w:color w:val="7F7F7F" w:themeColor="text1" w:themeTint="80"/>
+          <w:lang w:val="pt-BR"/>
+        </w:rPr>
+        <w:t xml:space="preserve"> </w:t>
+      </w:r>
+      <w:r>
+        <w:rPr>
+          <w:i/>
+          <w:color w:val="7F7F7F" w:themeColor="text1" w:themeTint="80"/>
+          <w:lang w:val="pt-BR"/>
+        </w:rPr>
+        <w:t xml:space="preserve">e a remota. O modelo relacinal desta base de dados local é igual ao remoto </w:t>
+      </w:r>
+      <w:r>
+        <w:rPr>
+          <w:i/>
+          <w:color w:val="7F7F7F" w:themeColor="text1" w:themeTint="80"/>
+          <w:lang w:val="pt-BR"/>
+        </w:rPr>
+        <w:t>excpto a tabela de controlo “sync” como se pode ver na figura seguinte:</w:t>
+      </w:r>
+    </w:p>
+    <w:p>
+      <w:pPr>
         <w:ind w:left="360" w:firstLine="360"/>
         <w:rPr>
           <w:i/>
@@ -5713,61 +5871,11 @@
           <w:lang w:val="pt-BR"/>
         </w:rPr>
       </w:pPr>
-      <w:bookmarkStart w:id="14" w:name="OLE_LINK1"/>
-      <w:r>
-        <w:rPr>
-          <w:i/>
-          <w:color w:val="7F7F7F" w:themeColor="text1" w:themeTint="80"/>
-          <w:lang w:val="pt-BR"/>
-        </w:rPr>
-        <w:t xml:space="preserve">A aplicação </w:t>
-      </w:r>
-      <w:r>
-        <w:rPr>
-          <w:i/>
-          <w:color w:val="7F7F7F" w:themeColor="text1" w:themeTint="80"/>
-          <w:lang w:val="pt-BR"/>
-        </w:rPr>
-        <w:t>funciona em modo offline e tem um serviço de sincronização entre a  base de dados local</w:t>
-      </w:r>
-      <w:r>
-        <w:rPr>
-          <w:i/>
-          <w:color w:val="7F7F7F" w:themeColor="text1" w:themeTint="80"/>
-          <w:lang w:val="pt-BR"/>
-        </w:rPr>
-        <w:t xml:space="preserve"> </w:t>
-      </w:r>
-      <w:r>
-        <w:rPr>
-          <w:i/>
-          <w:color w:val="7F7F7F" w:themeColor="text1" w:themeTint="80"/>
-          <w:lang w:val="pt-BR"/>
-        </w:rPr>
-        <w:t xml:space="preserve">e a remota. O modelo relacinal desta base de dados local é igual ao remoto </w:t>
-      </w:r>
-      <w:r>
-        <w:rPr>
-          <w:i/>
-          <w:color w:val="7F7F7F" w:themeColor="text1" w:themeTint="80"/>
-          <w:lang w:val="pt-BR"/>
-        </w:rPr>
-        <w:t>excpto a tabela de controlo “sync” como se pode ver na figura seguinte:</w:t>
-      </w:r>
-    </w:p>
-    <w:p>
-      <w:pPr>
-        <w:ind w:left="360" w:firstLine="360"/>
-        <w:rPr>
-          <w:i/>
-          <w:color w:val="7F7F7F" w:themeColor="text1" w:themeTint="80"/>
-          <w:lang w:val="pt-BR"/>
-        </w:rPr>
-      </w:pPr>
       <w:r>
         <w:rPr>
           <w:noProof/>
         </w:rPr>
+        <w:lastRenderedPageBreak/>
         <w:drawing>
           <wp:anchor distT="0" distB="0" distL="114300" distR="114300" simplePos="0" relativeHeight="251711488" behindDoc="1" locked="0" layoutInCell="1" allowOverlap="1" wp14:anchorId="33458A1F" wp14:editId="0DD09A5D">
             <wp:simplePos x="0" y="0"/>
@@ -5860,7 +5968,8 @@
     </w:p>
     <w:p>
       <w:pPr>
-        <w:ind w:left="360" w:firstLine="360"/>
+        <w:spacing w:after="0" w:line="360" w:lineRule="auto"/>
+        <w:ind w:firstLine="720"/>
         <w:rPr>
           <w:i/>
           <w:color w:val="7F7F7F" w:themeColor="text1" w:themeTint="80"/>
@@ -5878,6 +5987,197 @@
     </w:p>
     <w:p>
       <w:pPr>
+        <w:pStyle w:val="PargrafodaLista"/>
+        <w:numPr>
+          <w:ilvl w:val="0"/>
+          <w:numId w:val="20"/>
+        </w:numPr>
+        <w:spacing w:after="0" w:line="360" w:lineRule="auto"/>
+        <w:rPr>
+          <w:i/>
+          <w:color w:val="7F7F7F" w:themeColor="text1" w:themeTint="80"/>
+          <w:lang w:val="pt-BR"/>
+        </w:rPr>
+      </w:pPr>
+      <w:r>
+        <w:rPr>
+          <w:b/>
+          <w:i/>
+          <w:color w:val="7F7F7F" w:themeColor="text1" w:themeTint="80"/>
+          <w:lang w:val="pt-BR"/>
+        </w:rPr>
+        <w:t>IN –</w:t>
+      </w:r>
+      <w:r>
+        <w:rPr>
+          <w:i/>
+          <w:color w:val="7F7F7F" w:themeColor="text1" w:themeTint="80"/>
+          <w:lang w:val="pt-BR"/>
+        </w:rPr>
+        <w:t xml:space="preserve"> </w:t>
+      </w:r>
+      <w:bookmarkStart w:id="15" w:name="OLE_LINK3"/>
+      <w:bookmarkStart w:id="16" w:name="OLE_LINK2"/>
+      <w:r>
+        <w:rPr>
+          <w:i/>
+          <w:color w:val="7F7F7F" w:themeColor="text1" w:themeTint="80"/>
+          <w:lang w:val="pt-BR"/>
+        </w:rPr>
+        <w:t>este componente tem o objectivo de sincronizar todos os registos que não existem localmente</w:t>
+      </w:r>
+      <w:bookmarkEnd w:id="15"/>
+      <w:r>
+        <w:rPr>
+          <w:i/>
+          <w:color w:val="7F7F7F" w:themeColor="text1" w:themeTint="80"/>
+          <w:lang w:val="pt-BR"/>
+        </w:rPr>
+        <w:t>.</w:t>
+      </w:r>
+    </w:p>
+    <w:bookmarkEnd w:id="16"/>
+    <w:p>
+      <w:pPr>
+        <w:pStyle w:val="PargrafodaLista"/>
+        <w:numPr>
+          <w:ilvl w:val="0"/>
+          <w:numId w:val="20"/>
+        </w:numPr>
+        <w:spacing w:after="0" w:line="360" w:lineRule="auto"/>
+        <w:rPr>
+          <w:i/>
+          <w:color w:val="7F7F7F" w:themeColor="text1" w:themeTint="80"/>
+          <w:lang w:val="pt-BR"/>
+        </w:rPr>
+      </w:pPr>
+      <w:r>
+        <w:rPr>
+          <w:b/>
+          <w:i/>
+          <w:color w:val="7F7F7F" w:themeColor="text1" w:themeTint="80"/>
+          <w:lang w:val="pt-BR"/>
+        </w:rPr>
+        <w:t xml:space="preserve">OUT – </w:t>
+      </w:r>
+      <w:r>
+        <w:rPr>
+          <w:i/>
+          <w:color w:val="7F7F7F" w:themeColor="text1" w:themeTint="80"/>
+          <w:lang w:val="pt-BR"/>
+        </w:rPr>
+        <w:t xml:space="preserve">este componente tem o objectivo de sincronizar todos os registos que não existem </w:t>
+      </w:r>
+      <w:r>
+        <w:rPr>
+          <w:i/>
+          <w:color w:val="7F7F7F" w:themeColor="text1" w:themeTint="80"/>
+          <w:lang w:val="pt-BR"/>
+        </w:rPr>
+        <w:t>remotamente.</w:t>
+      </w:r>
+    </w:p>
+    <w:p>
+      <w:pPr>
+        <w:spacing w:after="0" w:line="360" w:lineRule="auto"/>
+        <w:ind w:firstLine="720"/>
+        <w:rPr>
+          <w:i/>
+          <w:color w:val="7F7F7F" w:themeColor="text1" w:themeTint="80"/>
+          <w:lang w:val="pt-BR"/>
+        </w:rPr>
+      </w:pPr>
+      <w:r>
+        <w:rPr>
+          <w:i/>
+          <w:color w:val="7F7F7F" w:themeColor="text1" w:themeTint="80"/>
+          <w:lang w:val="pt-BR"/>
+        </w:rPr>
+        <w:t>Para os registos apagados é usada uma tabela de controlo “removed_rows” que regista todo o que é eliminado.</w:t>
+      </w:r>
+    </w:p>
+    <w:p>
+      <w:pPr>
+        <w:spacing w:after="0" w:line="360" w:lineRule="auto"/>
+        <w:ind w:firstLine="720"/>
+        <w:rPr>
+          <w:i/>
+          <w:color w:val="7F7F7F" w:themeColor="text1" w:themeTint="80"/>
+          <w:lang w:val="pt-BR"/>
+        </w:rPr>
+      </w:pPr>
+      <w:r>
+        <w:rPr>
+          <w:i/>
+          <w:color w:val="7F7F7F" w:themeColor="text1" w:themeTint="80"/>
+          <w:lang w:val="pt-BR"/>
+        </w:rPr>
+        <w:t xml:space="preserve">O processo de escolha de registos para o </w:t>
+      </w:r>
+      <w:bookmarkStart w:id="17" w:name="OLE_LINK4"/>
+      <w:r>
+        <w:rPr>
+          <w:i/>
+          <w:color w:val="7F7F7F" w:themeColor="text1" w:themeTint="80"/>
+          <w:lang w:val="pt-BR"/>
+        </w:rPr>
+        <w:t>CRUD</w:t>
+      </w:r>
+      <w:bookmarkEnd w:id="17"/>
+      <w:r>
+        <w:rPr>
+          <w:i/>
+          <w:color w:val="7F7F7F" w:themeColor="text1" w:themeTint="80"/>
+          <w:lang w:val="pt-BR"/>
+        </w:rPr>
+        <w:t xml:space="preserve"> é usado a coluna “update_date” que está em unix timestamp.</w:t>
+      </w:r>
+    </w:p>
+    <w:p>
+      <w:pPr>
+        <w:spacing w:after="0" w:line="360" w:lineRule="auto"/>
+        <w:ind w:firstLine="720"/>
+        <w:rPr>
+          <w:i/>
+          <w:color w:val="7F7F7F" w:themeColor="text1" w:themeTint="80"/>
+          <w:lang w:val="pt-BR"/>
+        </w:rPr>
+      </w:pPr>
+      <w:r>
+        <w:rPr>
+          <w:i/>
+          <w:color w:val="7F7F7F" w:themeColor="text1" w:themeTint="80"/>
+          <w:lang w:val="pt-BR"/>
+        </w:rPr>
+        <w:t>É</w:t>
+      </w:r>
+      <w:r>
+        <w:rPr>
+          <w:i/>
+          <w:color w:val="7F7F7F" w:themeColor="text1" w:themeTint="80"/>
+          <w:lang w:val="pt-BR"/>
+        </w:rPr>
+        <w:t xml:space="preserve"> us</w:t>
+      </w:r>
+      <w:r>
+        <w:rPr>
+          <w:i/>
+          <w:color w:val="7F7F7F" w:themeColor="text1" w:themeTint="80"/>
+          <w:lang w:val="pt-BR"/>
+        </w:rPr>
+        <w:t>a</w:t>
+      </w:r>
+      <w:r>
+        <w:rPr>
+          <w:i/>
+          <w:color w:val="7F7F7F" w:themeColor="text1" w:themeTint="80"/>
+          <w:lang w:val="pt-BR"/>
+        </w:rPr>
+        <w:t>do uma tabela de apoio “sync” para registar a data quando fez o último sincronismo.</w:t>
+      </w:r>
+    </w:p>
+    <w:p>
+      <w:pPr>
         <w:ind w:left="720"/>
         <w:rPr>
           <w:i/>
@@ -5885,157 +6185,26 @@
           <w:lang w:val="pt-BR"/>
         </w:rPr>
       </w:pPr>
-      <w:r>
+    </w:p>
+    <w:p>
+      <w:pPr>
+        <w:ind w:left="720"/>
         <w:rPr>
           <w:i/>
           <w:color w:val="7F7F7F" w:themeColor="text1" w:themeTint="80"/>
           <w:lang w:val="pt-BR"/>
         </w:rPr>
-        <w:t xml:space="preserve">IN </w:t>
-      </w:r>
-      <w:r>
+      </w:pPr>
+    </w:p>
+    <w:p>
+      <w:pPr>
+        <w:ind w:left="720"/>
         <w:rPr>
           <w:i/>
           <w:color w:val="7F7F7F" w:themeColor="text1" w:themeTint="80"/>
           <w:lang w:val="pt-BR"/>
         </w:rPr>
-        <w:t>–</w:t>
-      </w:r>
-      <w:r>
-        <w:rPr>
-          <w:i/>
-          <w:color w:val="7F7F7F" w:themeColor="text1" w:themeTint="80"/>
-          <w:lang w:val="pt-BR"/>
-        </w:rPr>
-        <w:t xml:space="preserve"> </w:t>
-      </w:r>
-      <w:bookmarkStart w:id="15" w:name="OLE_LINK2"/>
-      <w:bookmarkStart w:id="16" w:name="OLE_LINK3"/>
-      <w:r>
-        <w:rPr>
-          <w:i/>
-          <w:color w:val="7F7F7F" w:themeColor="text1" w:themeTint="80"/>
-          <w:lang w:val="pt-BR"/>
-        </w:rPr>
-        <w:t>este componente tem o objectivo de sincronizar todos os registos que não existem localmente</w:t>
-      </w:r>
-      <w:bookmarkEnd w:id="16"/>
-      <w:r>
-        <w:rPr>
-          <w:i/>
-          <w:color w:val="7F7F7F" w:themeColor="text1" w:themeTint="80"/>
-          <w:lang w:val="pt-BR"/>
-        </w:rPr>
-        <w:t>.</w:t>
-      </w:r>
-    </w:p>
-    <w:bookmarkEnd w:id="15"/>
-    <w:p>
-      <w:pPr>
-        <w:ind w:left="720"/>
-        <w:rPr>
-          <w:i/>
-          <w:color w:val="7F7F7F" w:themeColor="text1" w:themeTint="80"/>
-          <w:lang w:val="pt-BR"/>
-        </w:rPr>
-      </w:pPr>
-      <w:r>
-        <w:rPr>
-          <w:i/>
-          <w:color w:val="7F7F7F" w:themeColor="text1" w:themeTint="80"/>
-          <w:lang w:val="pt-BR"/>
-        </w:rPr>
-        <w:t xml:space="preserve">OUT – </w:t>
-      </w:r>
-      <w:r>
-        <w:rPr>
-          <w:i/>
-          <w:color w:val="7F7F7F" w:themeColor="text1" w:themeTint="80"/>
-          <w:lang w:val="pt-BR"/>
-        </w:rPr>
-        <w:t xml:space="preserve">este componente tem o objectivo de sincronizar todos os registos que não existem </w:t>
-      </w:r>
-      <w:r>
-        <w:rPr>
-          <w:i/>
-          <w:color w:val="7F7F7F" w:themeColor="text1" w:themeTint="80"/>
-          <w:lang w:val="pt-BR"/>
-        </w:rPr>
-        <w:t>remotamente.</w:t>
-      </w:r>
-    </w:p>
-    <w:p>
-      <w:pPr>
-        <w:ind w:left="720"/>
-        <w:rPr>
-          <w:i/>
-          <w:color w:val="7F7F7F" w:themeColor="text1" w:themeTint="80"/>
-          <w:lang w:val="pt-BR"/>
-        </w:rPr>
-      </w:pPr>
-      <w:r>
-        <w:rPr>
-          <w:i/>
-          <w:color w:val="7F7F7F" w:themeColor="text1" w:themeTint="80"/>
-          <w:lang w:val="pt-BR"/>
-        </w:rPr>
-        <w:lastRenderedPageBreak/>
-        <w:t>Para os registos apagados é usada uma tabela de controlo “removed_rows” que regista todo o que é eliminado.</w:t>
-      </w:r>
-    </w:p>
-    <w:p>
-      <w:pPr>
-        <w:ind w:left="720"/>
-        <w:rPr>
-          <w:i/>
-          <w:color w:val="7F7F7F" w:themeColor="text1" w:themeTint="80"/>
-          <w:lang w:val="pt-BR"/>
-        </w:rPr>
-      </w:pPr>
-      <w:r>
-        <w:rPr>
-          <w:i/>
-          <w:color w:val="7F7F7F" w:themeColor="text1" w:themeTint="80"/>
-          <w:lang w:val="pt-BR"/>
-        </w:rPr>
-        <w:t xml:space="preserve">O processo de escolha de registos para o </w:t>
-      </w:r>
-      <w:bookmarkStart w:id="17" w:name="OLE_LINK4"/>
-      <w:r>
-        <w:rPr>
-          <w:i/>
-          <w:color w:val="7F7F7F" w:themeColor="text1" w:themeTint="80"/>
-          <w:lang w:val="pt-BR"/>
-        </w:rPr>
-        <w:t>CRUD</w:t>
-      </w:r>
-      <w:bookmarkEnd w:id="17"/>
-      <w:r>
-        <w:rPr>
-          <w:i/>
-          <w:color w:val="7F7F7F" w:themeColor="text1" w:themeTint="80"/>
-          <w:lang w:val="pt-BR"/>
-        </w:rPr>
-        <w:t xml:space="preserve"> é usado a coluna “update_date” que está em unix timestamp.</w:t>
-      </w:r>
-    </w:p>
-    <w:p>
-      <w:pPr>
-        <w:ind w:left="720"/>
-        <w:rPr>
-          <w:i/>
-          <w:color w:val="7F7F7F" w:themeColor="text1" w:themeTint="80"/>
-          <w:lang w:val="pt-BR"/>
-        </w:rPr>
-      </w:pPr>
-      <w:r>
-        <w:rPr>
-          <w:i/>
-          <w:color w:val="7F7F7F" w:themeColor="text1" w:themeTint="80"/>
-          <w:lang w:val="pt-BR"/>
-        </w:rPr>
-        <w:t>È usdo uma tabela de apoio “sync” para registar a data quando fez o último sincronismo.</w:t>
-      </w:r>
+      </w:pPr>
     </w:p>
     <w:p>
       <w:pPr>
@@ -6059,6 +6228,7 @@
       <w:bookmarkEnd w:id="14"/>
       <w:proofErr w:type="spellStart"/>
       <w:r>
+        <w:lastRenderedPageBreak/>
         <w:t>Listagem</w:t>
       </w:r>
       <w:proofErr w:type="spellEnd"/>
@@ -6073,320 +6243,1054 @@
     <w:p>
       <w:pPr>
         <w:pStyle w:val="PargrafodaLista"/>
-        <w:rPr>
+        <w:spacing w:after="0" w:line="360" w:lineRule="auto"/>
+        <w:ind w:firstLine="720"/>
+        <w:rPr>
+          <w:rFonts w:cstheme="minorHAnsi"/>
           <w:i/>
           <w:color w:val="7F7F7F" w:themeColor="text1" w:themeTint="80"/>
           <w:lang w:val="pt-BR"/>
         </w:rPr>
       </w:pPr>
-      <w:r>
-        <w:rPr>
+    </w:p>
+    <w:p>
+      <w:pPr>
+        <w:spacing w:after="0" w:line="360" w:lineRule="auto"/>
+        <w:ind w:firstLine="720"/>
+        <w:rPr>
+          <w:rFonts w:cstheme="minorHAnsi"/>
+          <w:color w:val="505050"/>
+          <w:shd w:val="clear" w:color="auto" w:fill="FFFFFF"/>
+        </w:rPr>
+      </w:pPr>
+      <w:r>
+        <w:rPr>
+          <w:rFonts w:cstheme="minorHAnsi"/>
           <w:i/>
           <w:color w:val="7F7F7F" w:themeColor="text1" w:themeTint="80"/>
           <w:lang w:val="pt-BR"/>
         </w:rPr>
-        <w:t xml:space="preserve">&lt;inserir aqui </w:t>
-      </w:r>
-      <w:r>
-        <w:rPr>
+        <w:t>A base url do web service é a seguinte :</w:t>
+      </w:r>
+      <w:r>
+        <w:rPr>
+          <w:rFonts w:cstheme="minorHAnsi"/>
           <w:i/>
           <w:color w:val="7F7F7F" w:themeColor="text1" w:themeTint="80"/>
           <w:lang w:val="pt-BR"/>
         </w:rPr>
-        <w:t>os web services necessários ao projeto –nome,  input e output</w:t>
-      </w:r>
-      <w:r>
+        <w:t xml:space="preserve"> </w:t>
+      </w:r>
+      <w:hyperlink w:history="1">
+        <w:r>
+          <w:rPr>
+            <w:rStyle w:val="Hiperligao"/>
+            <w:rFonts w:cstheme="minorHAnsi"/>
+            <w:shd w:val="clear" w:color="auto" w:fill="FFFFFF"/>
+          </w:rPr>
+          <w:t>http://{HOST}/safe_bike/api/v1/</w:t>
+        </w:r>
+      </w:hyperlink>
+    </w:p>
+    <w:p>
+      <w:pPr>
+        <w:pStyle w:val="PargrafodaLista"/>
+        <w:spacing w:after="0" w:line="360" w:lineRule="auto"/>
+        <w:ind w:firstLine="720"/>
+        <w:rPr>
+          <w:rFonts w:cstheme="minorHAnsi"/>
+          <w:color w:val="505050"/>
+          <w:shd w:val="clear" w:color="auto" w:fill="FFFFFF"/>
+        </w:rPr>
+      </w:pPr>
+    </w:p>
+    <w:p>
+      <w:pPr>
+        <w:pStyle w:val="PargrafodaLista"/>
+        <w:spacing w:after="0" w:line="360" w:lineRule="auto"/>
+        <w:ind w:left="0" w:firstLine="720"/>
+        <w:rPr>
+          <w:rFonts w:cstheme="minorHAnsi"/>
+          <w:color w:val="7F7F7F" w:themeColor="text1" w:themeTint="80"/>
+          <w:shd w:val="clear" w:color="auto" w:fill="FFFFFF"/>
+        </w:rPr>
+      </w:pPr>
+      <w:r>
+        <w:rPr>
+          <w:rFonts w:cstheme="minorHAnsi"/>
+          <w:color w:val="7F7F7F" w:themeColor="text1" w:themeTint="80"/>
+          <w:shd w:val="clear" w:color="auto" w:fill="FFFFFF"/>
+        </w:rPr>
+        <w:t xml:space="preserve">Para o </w:t>
+      </w:r>
+      <w:proofErr w:type="spellStart"/>
+      <w:r>
+        <w:rPr>
+          <w:rFonts w:cstheme="minorHAnsi"/>
+          <w:color w:val="7F7F7F" w:themeColor="text1" w:themeTint="80"/>
+          <w:shd w:val="clear" w:color="auto" w:fill="FFFFFF"/>
+        </w:rPr>
+        <w:t>serviço</w:t>
+      </w:r>
+      <w:proofErr w:type="spellEnd"/>
+      <w:r>
+        <w:rPr>
+          <w:rFonts w:cstheme="minorHAnsi"/>
+          <w:color w:val="7F7F7F" w:themeColor="text1" w:themeTint="80"/>
+          <w:shd w:val="clear" w:color="auto" w:fill="FFFFFF"/>
+        </w:rPr>
+        <w:t xml:space="preserve"> de </w:t>
+      </w:r>
+      <w:proofErr w:type="spellStart"/>
+      <w:r>
+        <w:rPr>
+          <w:rFonts w:cstheme="minorHAnsi"/>
+          <w:color w:val="7F7F7F" w:themeColor="text1" w:themeTint="80"/>
+          <w:shd w:val="clear" w:color="auto" w:fill="FFFFFF"/>
+        </w:rPr>
+        <w:t>sincronização</w:t>
+      </w:r>
+      <w:proofErr w:type="spellEnd"/>
+      <w:r>
+        <w:rPr>
+          <w:rFonts w:cstheme="minorHAnsi"/>
+          <w:color w:val="7F7F7F" w:themeColor="text1" w:themeTint="80"/>
+          <w:shd w:val="clear" w:color="auto" w:fill="FFFFFF"/>
+        </w:rPr>
+        <w:t xml:space="preserve"> </w:t>
+      </w:r>
+      <w:proofErr w:type="spellStart"/>
+      <w:r>
+        <w:rPr>
+          <w:rFonts w:cstheme="minorHAnsi"/>
+          <w:color w:val="7F7F7F" w:themeColor="text1" w:themeTint="80"/>
+          <w:shd w:val="clear" w:color="auto" w:fill="FFFFFF"/>
+        </w:rPr>
+        <w:t>temos</w:t>
+      </w:r>
+      <w:proofErr w:type="spellEnd"/>
+      <w:r>
+        <w:rPr>
+          <w:rFonts w:cstheme="minorHAnsi"/>
+          <w:color w:val="7F7F7F" w:themeColor="text1" w:themeTint="80"/>
+          <w:shd w:val="clear" w:color="auto" w:fill="FFFFFF"/>
+        </w:rPr>
+        <w:t xml:space="preserve"> </w:t>
+      </w:r>
+      <w:proofErr w:type="spellStart"/>
+      <w:r>
+        <w:rPr>
+          <w:rFonts w:cstheme="minorHAnsi"/>
+          <w:color w:val="7F7F7F" w:themeColor="text1" w:themeTint="80"/>
+          <w:shd w:val="clear" w:color="auto" w:fill="FFFFFF"/>
+        </w:rPr>
+        <w:t>os</w:t>
+      </w:r>
+      <w:proofErr w:type="spellEnd"/>
+      <w:r>
+        <w:rPr>
+          <w:rFonts w:cstheme="minorHAnsi"/>
+          <w:color w:val="7F7F7F" w:themeColor="text1" w:themeTint="80"/>
+          <w:shd w:val="clear" w:color="auto" w:fill="FFFFFF"/>
+        </w:rPr>
+        <w:t xml:space="preserve"> </w:t>
+      </w:r>
+      <w:proofErr w:type="spellStart"/>
+      <w:r>
+        <w:rPr>
+          <w:rFonts w:cstheme="minorHAnsi"/>
+          <w:color w:val="7F7F7F" w:themeColor="text1" w:themeTint="80"/>
+          <w:shd w:val="clear" w:color="auto" w:fill="FFFFFF"/>
+        </w:rPr>
+        <w:t>seguintes</w:t>
+      </w:r>
+      <w:proofErr w:type="spellEnd"/>
+      <w:r>
+        <w:rPr>
+          <w:rFonts w:cstheme="minorHAnsi"/>
+          <w:color w:val="7F7F7F" w:themeColor="text1" w:themeTint="80"/>
+          <w:shd w:val="clear" w:color="auto" w:fill="FFFFFF"/>
+        </w:rPr>
+        <w:t xml:space="preserve"> endpoints</w:t>
+      </w:r>
+      <w:r>
+        <w:rPr>
+          <w:rFonts w:cstheme="minorHAnsi"/>
+          <w:color w:val="7F7F7F" w:themeColor="text1" w:themeTint="80"/>
+          <w:shd w:val="clear" w:color="auto" w:fill="FFFFFF"/>
+        </w:rPr>
+        <w:t xml:space="preserve"> com </w:t>
+      </w:r>
+      <w:proofErr w:type="spellStart"/>
+      <w:r>
+        <w:rPr>
+          <w:rFonts w:cstheme="minorHAnsi"/>
+          <w:color w:val="7F7F7F" w:themeColor="text1" w:themeTint="80"/>
+          <w:shd w:val="clear" w:color="auto" w:fill="FFFFFF"/>
+        </w:rPr>
+        <w:t>os</w:t>
+      </w:r>
+      <w:proofErr w:type="spellEnd"/>
+      <w:r>
+        <w:rPr>
+          <w:rFonts w:cstheme="minorHAnsi"/>
+          <w:color w:val="7F7F7F" w:themeColor="text1" w:themeTint="80"/>
+          <w:shd w:val="clear" w:color="auto" w:fill="FFFFFF"/>
+        </w:rPr>
+        <w:t xml:space="preserve"> </w:t>
+      </w:r>
+      <w:proofErr w:type="spellStart"/>
+      <w:r>
+        <w:rPr>
+          <w:rFonts w:cstheme="minorHAnsi"/>
+          <w:color w:val="7F7F7F" w:themeColor="text1" w:themeTint="80"/>
+          <w:shd w:val="clear" w:color="auto" w:fill="FFFFFF"/>
+        </w:rPr>
+        <w:t>seus</w:t>
+      </w:r>
+      <w:proofErr w:type="spellEnd"/>
+      <w:r>
+        <w:rPr>
+          <w:rFonts w:cstheme="minorHAnsi"/>
+          <w:color w:val="7F7F7F" w:themeColor="text1" w:themeTint="80"/>
+          <w:shd w:val="clear" w:color="auto" w:fill="FFFFFF"/>
+        </w:rPr>
+        <w:t xml:space="preserve"> inputs</w:t>
+      </w:r>
+      <w:r>
+        <w:rPr>
+          <w:rFonts w:cstheme="minorHAnsi"/>
+          <w:color w:val="7F7F7F" w:themeColor="text1" w:themeTint="80"/>
+          <w:shd w:val="clear" w:color="auto" w:fill="FFFFFF"/>
+        </w:rPr>
+        <w:t>:</w:t>
+      </w:r>
+    </w:p>
+    <w:p>
+      <w:pPr>
+        <w:pStyle w:val="PargrafodaLista"/>
+        <w:rPr>
+          <w:rFonts w:cstheme="minorHAnsi"/>
+          <w:color w:val="7F7F7F" w:themeColor="text1" w:themeTint="80"/>
+          <w:shd w:val="clear" w:color="auto" w:fill="FFFFFF"/>
+        </w:rPr>
+      </w:pPr>
+    </w:p>
+    <w:p>
+      <w:pPr>
+        <w:pStyle w:val="PargrafodaLista"/>
+        <w:numPr>
+          <w:ilvl w:val="0"/>
+          <w:numId w:val="23"/>
+        </w:numPr>
+        <w:rPr>
+          <w:rFonts w:cstheme="minorHAnsi"/>
+          <w:b/>
+          <w:color w:val="7F7F7F" w:themeColor="text1" w:themeTint="80"/>
+          <w:shd w:val="clear" w:color="auto" w:fill="FFFFFF"/>
+        </w:rPr>
+      </w:pPr>
+      <w:r>
+        <w:rPr>
+          <w:rFonts w:cstheme="minorHAnsi"/>
+          <w:b/>
+          <w:color w:val="7F7F7F" w:themeColor="text1" w:themeTint="80"/>
+          <w:shd w:val="clear" w:color="auto" w:fill="FFFFFF"/>
+        </w:rPr>
+        <w:t>GET</w:t>
+      </w:r>
+    </w:p>
+    <w:p>
+      <w:pPr>
+        <w:pStyle w:val="PargrafodaLista"/>
+        <w:numPr>
+          <w:ilvl w:val="0"/>
+          <w:numId w:val="25"/>
+        </w:numPr>
+        <w:rPr>
+          <w:rFonts w:cstheme="minorHAnsi"/>
+          <w:color w:val="7F7F7F" w:themeColor="text1" w:themeTint="80"/>
+          <w:shd w:val="clear" w:color="auto" w:fill="FFFFFF"/>
+        </w:rPr>
+      </w:pPr>
+      <w:bookmarkStart w:id="19" w:name="OLE_LINK18"/>
+      <w:r>
+        <w:rPr>
+          <w:rFonts w:cstheme="minorHAnsi"/>
+          <w:color w:val="7F7F7F" w:themeColor="text1" w:themeTint="80"/>
+          <w:shd w:val="clear" w:color="auto" w:fill="FFFFFF"/>
+        </w:rPr>
+        <w:t>/</w:t>
+      </w:r>
+      <w:r>
+        <w:rPr>
+          <w:rFonts w:cstheme="minorHAnsi"/>
+          <w:color w:val="7F7F7F" w:themeColor="text1" w:themeTint="80"/>
+          <w:shd w:val="clear" w:color="auto" w:fill="FFFFFF"/>
+        </w:rPr>
+        <w:t>b</w:t>
+      </w:r>
+      <w:r>
+        <w:rPr>
+          <w:rFonts w:cstheme="minorHAnsi"/>
+          <w:color w:val="7F7F7F" w:themeColor="text1" w:themeTint="80"/>
+          <w:shd w:val="clear" w:color="auto" w:fill="FFFFFF"/>
+        </w:rPr>
+        <w:t>ikes</w:t>
+      </w:r>
+      <w:r>
+        <w:rPr>
+          <w:rFonts w:cstheme="minorHAnsi"/>
+          <w:color w:val="7F7F7F" w:themeColor="text1" w:themeTint="80"/>
+          <w:shd w:val="clear" w:color="auto" w:fill="FFFFFF"/>
+        </w:rPr>
+        <w:t>/{</w:t>
+      </w:r>
+      <w:bookmarkEnd w:id="19"/>
+      <w:r>
+        <w:rPr>
+          <w:rFonts w:cstheme="minorHAnsi"/>
+          <w:color w:val="7F7F7F" w:themeColor="text1" w:themeTint="80"/>
+          <w:shd w:val="clear" w:color="auto" w:fill="FFFFFF"/>
+        </w:rPr>
+        <w:t>date}</w:t>
+      </w:r>
+    </w:p>
+    <w:p>
+      <w:pPr>
+        <w:pStyle w:val="PargrafodaLista"/>
+        <w:numPr>
+          <w:ilvl w:val="0"/>
+          <w:numId w:val="25"/>
+        </w:numPr>
+        <w:rPr>
+          <w:rFonts w:cstheme="minorHAnsi"/>
+          <w:color w:val="7F7F7F" w:themeColor="text1" w:themeTint="80"/>
+          <w:shd w:val="clear" w:color="auto" w:fill="FFFFFF"/>
+        </w:rPr>
+      </w:pPr>
+      <w:bookmarkStart w:id="20" w:name="OLE_LINK16"/>
+      <w:bookmarkStart w:id="21" w:name="OLE_LINK17"/>
+      <w:r>
+        <w:rPr>
+          <w:rFonts w:cstheme="minorHAnsi"/>
+          <w:color w:val="7F7F7F" w:themeColor="text1" w:themeTint="80"/>
+          <w:shd w:val="clear" w:color="auto" w:fill="FFFFFF"/>
+        </w:rPr>
+        <w:t>/users/{date}</w:t>
+      </w:r>
+      <w:bookmarkEnd w:id="20"/>
+      <w:r>
+        <w:rPr>
+          <w:rFonts w:cstheme="minorHAnsi"/>
+          <w:color w:val="7F7F7F" w:themeColor="text1" w:themeTint="80"/>
+          <w:shd w:val="clear" w:color="auto" w:fill="FFFFFF"/>
+        </w:rPr>
+        <w:t>/{</w:t>
+      </w:r>
+      <w:proofErr w:type="spellStart"/>
+      <w:r>
+        <w:rPr>
+          <w:rFonts w:cstheme="minorHAnsi"/>
+          <w:color w:val="7F7F7F" w:themeColor="text1" w:themeTint="80"/>
+          <w:shd w:val="clear" w:color="auto" w:fill="FFFFFF"/>
+        </w:rPr>
+        <w:t>user_id</w:t>
+      </w:r>
+      <w:proofErr w:type="spellEnd"/>
+      <w:r>
+        <w:rPr>
+          <w:rFonts w:cstheme="minorHAnsi"/>
+          <w:color w:val="7F7F7F" w:themeColor="text1" w:themeTint="80"/>
+          <w:shd w:val="clear" w:color="auto" w:fill="FFFFFF"/>
+        </w:rPr>
+        <w:t>}</w:t>
+      </w:r>
+    </w:p>
+    <w:p>
+      <w:pPr>
+        <w:pStyle w:val="PargrafodaLista"/>
+        <w:numPr>
+          <w:ilvl w:val="0"/>
+          <w:numId w:val="25"/>
+        </w:numPr>
+        <w:rPr>
+          <w:rFonts w:cstheme="minorHAnsi"/>
+          <w:color w:val="7F7F7F" w:themeColor="text1" w:themeTint="80"/>
+          <w:shd w:val="clear" w:color="auto" w:fill="FFFFFF"/>
+        </w:rPr>
+      </w:pPr>
+      <w:r>
+        <w:rPr>
+          <w:rFonts w:cstheme="minorHAnsi"/>
+          <w:color w:val="7F7F7F" w:themeColor="text1" w:themeTint="80"/>
+          <w:shd w:val="clear" w:color="auto" w:fill="FFFFFF"/>
+        </w:rPr>
+        <w:t>/rents</w:t>
+      </w:r>
+      <w:bookmarkStart w:id="22" w:name="OLE_LINK14"/>
+      <w:r>
+        <w:rPr>
+          <w:rFonts w:cstheme="minorHAnsi"/>
+          <w:color w:val="7F7F7F" w:themeColor="text1" w:themeTint="80"/>
+          <w:shd w:val="clear" w:color="auto" w:fill="FFFFFF"/>
+        </w:rPr>
+        <w:t>/{date}/</w:t>
+      </w:r>
+      <w:bookmarkStart w:id="23" w:name="OLE_LINK15"/>
+      <w:r>
+        <w:rPr>
+          <w:rFonts w:cstheme="minorHAnsi"/>
+          <w:color w:val="7F7F7F" w:themeColor="text1" w:themeTint="80"/>
+          <w:shd w:val="clear" w:color="auto" w:fill="FFFFFF"/>
+        </w:rPr>
+        <w:t>{</w:t>
+      </w:r>
+      <w:proofErr w:type="spellStart"/>
+      <w:r>
+        <w:rPr>
+          <w:rFonts w:cstheme="minorHAnsi"/>
+          <w:color w:val="7F7F7F" w:themeColor="text1" w:themeTint="80"/>
+          <w:shd w:val="clear" w:color="auto" w:fill="FFFFFF"/>
+        </w:rPr>
+        <w:t>user_id</w:t>
+      </w:r>
+      <w:proofErr w:type="spellEnd"/>
+      <w:r>
+        <w:rPr>
+          <w:rFonts w:cstheme="minorHAnsi"/>
+          <w:color w:val="7F7F7F" w:themeColor="text1" w:themeTint="80"/>
+          <w:shd w:val="clear" w:color="auto" w:fill="FFFFFF"/>
+        </w:rPr>
+        <w:t>}</w:t>
+      </w:r>
+      <w:bookmarkEnd w:id="22"/>
+      <w:bookmarkEnd w:id="23"/>
+    </w:p>
+    <w:p>
+      <w:pPr>
+        <w:pStyle w:val="PargrafodaLista"/>
+        <w:numPr>
+          <w:ilvl w:val="0"/>
+          <w:numId w:val="25"/>
+        </w:numPr>
+        <w:rPr>
+          <w:rFonts w:cstheme="minorHAnsi"/>
+          <w:color w:val="7F7F7F" w:themeColor="text1" w:themeTint="80"/>
+          <w:shd w:val="clear" w:color="auto" w:fill="FFFFFF"/>
+        </w:rPr>
+      </w:pPr>
+      <w:r>
+        <w:rPr>
+          <w:rFonts w:cstheme="minorHAnsi"/>
+          <w:color w:val="7F7F7F" w:themeColor="text1" w:themeTint="80"/>
+          <w:shd w:val="clear" w:color="auto" w:fill="FFFFFF"/>
+        </w:rPr>
+        <w:t>/routes/{date}/{</w:t>
+      </w:r>
+      <w:proofErr w:type="spellStart"/>
+      <w:r>
+        <w:rPr>
+          <w:rFonts w:cstheme="minorHAnsi"/>
+          <w:color w:val="7F7F7F" w:themeColor="text1" w:themeTint="80"/>
+          <w:shd w:val="clear" w:color="auto" w:fill="FFFFFF"/>
+        </w:rPr>
+        <w:t>user_id</w:t>
+      </w:r>
+      <w:proofErr w:type="spellEnd"/>
+      <w:r>
+        <w:rPr>
+          <w:rFonts w:cstheme="minorHAnsi"/>
+          <w:color w:val="7F7F7F" w:themeColor="text1" w:themeTint="80"/>
+          <w:shd w:val="clear" w:color="auto" w:fill="FFFFFF"/>
+        </w:rPr>
+        <w:t>}</w:t>
+      </w:r>
+    </w:p>
+    <w:bookmarkEnd w:id="21"/>
+    <w:p>
+      <w:pPr>
+        <w:pStyle w:val="PargrafodaLista"/>
+        <w:numPr>
+          <w:ilvl w:val="0"/>
+          <w:numId w:val="25"/>
+        </w:numPr>
+        <w:rPr>
+          <w:rFonts w:cstheme="minorHAnsi"/>
+          <w:color w:val="7F7F7F" w:themeColor="text1" w:themeTint="80"/>
+          <w:shd w:val="clear" w:color="auto" w:fill="FFFFFF"/>
+        </w:rPr>
+      </w:pPr>
+      <w:r>
+        <w:rPr>
+          <w:rFonts w:cstheme="minorHAnsi"/>
+          <w:color w:val="7F7F7F" w:themeColor="text1" w:themeTint="80"/>
+          <w:shd w:val="clear" w:color="auto" w:fill="FFFFFF"/>
+        </w:rPr>
+        <w:t>/removed/{date}</w:t>
+      </w:r>
+      <w:r>
+        <w:rPr>
+          <w:rFonts w:cstheme="minorHAnsi"/>
+          <w:color w:val="7F7F7F" w:themeColor="text1" w:themeTint="80"/>
+          <w:shd w:val="clear" w:color="auto" w:fill="FFFFFF"/>
+        </w:rPr>
+        <w:t>/{</w:t>
+      </w:r>
+      <w:proofErr w:type="spellStart"/>
+      <w:r>
+        <w:rPr>
+          <w:rFonts w:cstheme="minorHAnsi"/>
+          <w:color w:val="7F7F7F" w:themeColor="text1" w:themeTint="80"/>
+          <w:shd w:val="clear" w:color="auto" w:fill="FFFFFF"/>
+        </w:rPr>
+        <w:t>user_id</w:t>
+      </w:r>
+      <w:proofErr w:type="spellEnd"/>
+      <w:r>
+        <w:rPr>
+          <w:rFonts w:cstheme="minorHAnsi"/>
+          <w:color w:val="7F7F7F" w:themeColor="text1" w:themeTint="80"/>
+          <w:shd w:val="clear" w:color="auto" w:fill="FFFFFF"/>
+        </w:rPr>
+        <w:t>}</w:t>
+      </w:r>
+    </w:p>
+    <w:p>
+      <w:pPr>
+        <w:spacing w:after="0" w:line="360" w:lineRule="auto"/>
+        <w:ind w:firstLine="720"/>
+        <w:rPr>
+          <w:rFonts w:cstheme="minorHAnsi"/>
+          <w:color w:val="7F7F7F" w:themeColor="text1" w:themeTint="80"/>
+          <w:shd w:val="clear" w:color="auto" w:fill="FFFFFF"/>
+        </w:rPr>
+      </w:pPr>
+      <w:proofErr w:type="spellStart"/>
+      <w:r>
+        <w:rPr>
+          <w:rFonts w:cstheme="minorHAnsi"/>
+          <w:color w:val="7F7F7F" w:themeColor="text1" w:themeTint="80"/>
+          <w:shd w:val="clear" w:color="auto" w:fill="FFFFFF"/>
+        </w:rPr>
+        <w:t>Os</w:t>
+      </w:r>
+      <w:proofErr w:type="spellEnd"/>
+      <w:r>
+        <w:rPr>
+          <w:rFonts w:cstheme="minorHAnsi"/>
+          <w:color w:val="7F7F7F" w:themeColor="text1" w:themeTint="80"/>
+          <w:shd w:val="clear" w:color="auto" w:fill="FFFFFF"/>
+        </w:rPr>
+        <w:t xml:space="preserve"> outputs dos GET </w:t>
+      </w:r>
+      <w:proofErr w:type="spellStart"/>
+      <w:r>
+        <w:rPr>
+          <w:rFonts w:cstheme="minorHAnsi"/>
+          <w:color w:val="7F7F7F" w:themeColor="text1" w:themeTint="80"/>
+          <w:shd w:val="clear" w:color="auto" w:fill="FFFFFF"/>
+        </w:rPr>
+        <w:t>serão</w:t>
+      </w:r>
+      <w:proofErr w:type="spellEnd"/>
+      <w:r>
+        <w:rPr>
+          <w:rFonts w:cstheme="minorHAnsi"/>
+          <w:color w:val="7F7F7F" w:themeColor="text1" w:themeTint="80"/>
+          <w:shd w:val="clear" w:color="auto" w:fill="FFFFFF"/>
+        </w:rPr>
+        <w:t xml:space="preserve"> </w:t>
+      </w:r>
+      <w:proofErr w:type="spellStart"/>
+      <w:r>
+        <w:rPr>
+          <w:rFonts w:cstheme="minorHAnsi"/>
+          <w:color w:val="7F7F7F" w:themeColor="text1" w:themeTint="80"/>
+          <w:shd w:val="clear" w:color="auto" w:fill="FFFFFF"/>
+        </w:rPr>
+        <w:t>sempre</w:t>
+      </w:r>
+      <w:proofErr w:type="spellEnd"/>
+      <w:r>
+        <w:rPr>
+          <w:rFonts w:cstheme="minorHAnsi"/>
+          <w:color w:val="7F7F7F" w:themeColor="text1" w:themeTint="80"/>
+          <w:shd w:val="clear" w:color="auto" w:fill="FFFFFF"/>
+        </w:rPr>
+        <w:t xml:space="preserve"> um JSON da </w:t>
+      </w:r>
+      <w:proofErr w:type="spellStart"/>
+      <w:r>
+        <w:rPr>
+          <w:rFonts w:cstheme="minorHAnsi"/>
+          <w:color w:val="7F7F7F" w:themeColor="text1" w:themeTint="80"/>
+          <w:shd w:val="clear" w:color="auto" w:fill="FFFFFF"/>
+        </w:rPr>
+        <w:t>estrutura</w:t>
+      </w:r>
+      <w:proofErr w:type="spellEnd"/>
+      <w:r>
+        <w:rPr>
+          <w:rFonts w:cstheme="minorHAnsi"/>
+          <w:color w:val="7F7F7F" w:themeColor="text1" w:themeTint="80"/>
+          <w:shd w:val="clear" w:color="auto" w:fill="FFFFFF"/>
+        </w:rPr>
+        <w:t xml:space="preserve"> da </w:t>
+      </w:r>
+      <w:proofErr w:type="spellStart"/>
+      <w:r>
+        <w:rPr>
+          <w:rFonts w:cstheme="minorHAnsi"/>
+          <w:color w:val="7F7F7F" w:themeColor="text1" w:themeTint="80"/>
+          <w:shd w:val="clear" w:color="auto" w:fill="FFFFFF"/>
+        </w:rPr>
+        <w:t>tabela</w:t>
+      </w:r>
+      <w:proofErr w:type="spellEnd"/>
+      <w:r>
+        <w:rPr>
+          <w:rFonts w:cstheme="minorHAnsi"/>
+          <w:color w:val="7F7F7F" w:themeColor="text1" w:themeTint="80"/>
+          <w:shd w:val="clear" w:color="auto" w:fill="FFFFFF"/>
+        </w:rPr>
+        <w:t>.</w:t>
+      </w:r>
+    </w:p>
+    <w:p>
+      <w:pPr>
+        <w:pStyle w:val="PargrafodaLista"/>
+        <w:ind w:left="1440"/>
+        <w:rPr>
+          <w:rFonts w:cstheme="minorHAnsi"/>
+          <w:color w:val="7F7F7F" w:themeColor="text1" w:themeTint="80"/>
+          <w:shd w:val="clear" w:color="auto" w:fill="FFFFFF"/>
+        </w:rPr>
+      </w:pPr>
+    </w:p>
+    <w:p>
+      <w:pPr>
+        <w:pStyle w:val="PargrafodaLista"/>
+        <w:numPr>
+          <w:ilvl w:val="0"/>
+          <w:numId w:val="24"/>
+        </w:numPr>
+        <w:rPr>
+          <w:rFonts w:cstheme="minorHAnsi"/>
+          <w:b/>
+          <w:color w:val="7F7F7F" w:themeColor="text1" w:themeTint="80"/>
+          <w:shd w:val="clear" w:color="auto" w:fill="FFFFFF"/>
+        </w:rPr>
+      </w:pPr>
+      <w:r>
+        <w:rPr>
+          <w:rFonts w:cstheme="minorHAnsi"/>
+          <w:b/>
+          <w:color w:val="7F7F7F" w:themeColor="text1" w:themeTint="80"/>
+          <w:shd w:val="clear" w:color="auto" w:fill="FFFFFF"/>
+        </w:rPr>
+        <w:t>POST</w:t>
+      </w:r>
+    </w:p>
+    <w:p>
+      <w:pPr>
+        <w:pStyle w:val="PargrafodaLista"/>
+        <w:numPr>
+          <w:ilvl w:val="0"/>
+          <w:numId w:val="26"/>
+        </w:numPr>
+        <w:rPr>
+          <w:rFonts w:cstheme="minorHAnsi"/>
+          <w:color w:val="7F7F7F" w:themeColor="text1" w:themeTint="80"/>
+          <w:shd w:val="clear" w:color="auto" w:fill="FFFFFF"/>
+        </w:rPr>
+      </w:pPr>
+      <w:r>
+        <w:rPr>
+          <w:rFonts w:cstheme="minorHAnsi"/>
+          <w:color w:val="7F7F7F" w:themeColor="text1" w:themeTint="80"/>
+          <w:shd w:val="clear" w:color="auto" w:fill="FFFFFF"/>
+        </w:rPr>
+        <w:t>/bikes/{date}</w:t>
+      </w:r>
+      <w:r>
+        <w:rPr>
+          <w:rFonts w:cstheme="minorHAnsi"/>
+          <w:color w:val="7F7F7F" w:themeColor="text1" w:themeTint="80"/>
+          <w:shd w:val="clear" w:color="auto" w:fill="FFFFFF"/>
+        </w:rPr>
+        <w:t xml:space="preserve"> </w:t>
+      </w:r>
+    </w:p>
+    <w:p>
+      <w:pPr>
+        <w:pStyle w:val="PargrafodaLista"/>
+        <w:numPr>
+          <w:ilvl w:val="0"/>
+          <w:numId w:val="26"/>
+        </w:numPr>
+        <w:rPr>
+          <w:rFonts w:cstheme="minorHAnsi"/>
+          <w:color w:val="7F7F7F" w:themeColor="text1" w:themeTint="80"/>
+          <w:shd w:val="clear" w:color="auto" w:fill="FFFFFF"/>
+        </w:rPr>
+      </w:pPr>
+      <w:r>
+        <w:rPr>
+          <w:rFonts w:cstheme="minorHAnsi"/>
+          <w:color w:val="7F7F7F" w:themeColor="text1" w:themeTint="80"/>
+          <w:shd w:val="clear" w:color="auto" w:fill="FFFFFF"/>
+        </w:rPr>
+        <w:t>/users/</w:t>
+      </w:r>
+      <w:bookmarkStart w:id="24" w:name="OLE_LINK19"/>
+      <w:r>
+        <w:rPr>
+          <w:rFonts w:cstheme="minorHAnsi"/>
+          <w:color w:val="7F7F7F" w:themeColor="text1" w:themeTint="80"/>
+          <w:shd w:val="clear" w:color="auto" w:fill="FFFFFF"/>
+        </w:rPr>
+        <w:t>{date}</w:t>
+      </w:r>
+      <w:bookmarkEnd w:id="24"/>
+    </w:p>
+    <w:p>
+      <w:pPr>
+        <w:pStyle w:val="PargrafodaLista"/>
+        <w:numPr>
+          <w:ilvl w:val="0"/>
+          <w:numId w:val="26"/>
+        </w:numPr>
+        <w:rPr>
+          <w:rFonts w:cstheme="minorHAnsi"/>
+          <w:color w:val="7F7F7F" w:themeColor="text1" w:themeTint="80"/>
+          <w:shd w:val="clear" w:color="auto" w:fill="FFFFFF"/>
+        </w:rPr>
+      </w:pPr>
+      <w:r>
+        <w:rPr>
+          <w:rFonts w:cstheme="minorHAnsi"/>
+          <w:color w:val="7F7F7F" w:themeColor="text1" w:themeTint="80"/>
+          <w:shd w:val="clear" w:color="auto" w:fill="FFFFFF"/>
+        </w:rPr>
+        <w:t>/rents/{date}</w:t>
+      </w:r>
+    </w:p>
+    <w:p>
+      <w:pPr>
+        <w:pStyle w:val="PargrafodaLista"/>
+        <w:numPr>
+          <w:ilvl w:val="0"/>
+          <w:numId w:val="26"/>
+        </w:numPr>
+        <w:rPr>
+          <w:rFonts w:cstheme="minorHAnsi"/>
+          <w:color w:val="7F7F7F" w:themeColor="text1" w:themeTint="80"/>
+          <w:shd w:val="clear" w:color="auto" w:fill="FFFFFF"/>
+        </w:rPr>
+      </w:pPr>
+      <w:r>
+        <w:rPr>
+          <w:rFonts w:cstheme="minorHAnsi"/>
+          <w:color w:val="7F7F7F" w:themeColor="text1" w:themeTint="80"/>
+          <w:shd w:val="clear" w:color="auto" w:fill="FFFFFF"/>
+        </w:rPr>
+        <w:t>/routes/{date}/{</w:t>
+      </w:r>
+      <w:proofErr w:type="spellStart"/>
+      <w:r>
+        <w:rPr>
+          <w:rFonts w:cstheme="minorHAnsi"/>
+          <w:color w:val="7F7F7F" w:themeColor="text1" w:themeTint="80"/>
+          <w:shd w:val="clear" w:color="auto" w:fill="FFFFFF"/>
+        </w:rPr>
+        <w:t>user_id</w:t>
+      </w:r>
+      <w:proofErr w:type="spellEnd"/>
+      <w:r>
+        <w:rPr>
+          <w:rFonts w:cstheme="minorHAnsi"/>
+          <w:color w:val="7F7F7F" w:themeColor="text1" w:themeTint="80"/>
+          <w:shd w:val="clear" w:color="auto" w:fill="FFFFFF"/>
+        </w:rPr>
+        <w:t>}</w:t>
+      </w:r>
+    </w:p>
+    <w:p>
+      <w:pPr>
+        <w:pStyle w:val="PargrafodaLista"/>
+        <w:numPr>
+          <w:ilvl w:val="0"/>
+          <w:numId w:val="26"/>
+        </w:numPr>
+        <w:rPr>
+          <w:rFonts w:cstheme="minorHAnsi"/>
+          <w:color w:val="7F7F7F" w:themeColor="text1" w:themeTint="80"/>
+          <w:shd w:val="clear" w:color="auto" w:fill="FFFFFF"/>
+        </w:rPr>
+      </w:pPr>
+      <w:r>
+        <w:rPr>
+          <w:rFonts w:cstheme="minorHAnsi"/>
+          <w:color w:val="7F7F7F" w:themeColor="text1" w:themeTint="80"/>
+          <w:shd w:val="clear" w:color="auto" w:fill="FFFFFF"/>
+        </w:rPr>
+        <w:t>/removed/{date}</w:t>
+      </w:r>
+    </w:p>
+    <w:p>
+      <w:pPr>
+        <w:pStyle w:val="PargrafodaLista"/>
+        <w:ind w:left="1440"/>
+        <w:rPr>
+          <w:rFonts w:cstheme="minorHAnsi"/>
+          <w:color w:val="7F7F7F" w:themeColor="text1" w:themeTint="80"/>
+          <w:shd w:val="clear" w:color="auto" w:fill="FFFFFF"/>
+        </w:rPr>
+      </w:pPr>
+    </w:p>
+    <w:p>
+      <w:pPr>
+        <w:pStyle w:val="PargrafodaLista"/>
+        <w:spacing w:after="0" w:line="360" w:lineRule="auto"/>
+        <w:ind w:left="0" w:firstLine="720"/>
+        <w:rPr>
+          <w:rFonts w:cstheme="minorHAnsi"/>
+          <w:color w:val="7F7F7F" w:themeColor="text1" w:themeTint="80"/>
+          <w:shd w:val="clear" w:color="auto" w:fill="FFFFFF"/>
+        </w:rPr>
+      </w:pPr>
+      <w:r>
+        <w:rPr>
+          <w:rFonts w:cstheme="minorHAnsi"/>
+          <w:color w:val="7F7F7F" w:themeColor="text1" w:themeTint="80"/>
+          <w:shd w:val="clear" w:color="auto" w:fill="FFFFFF"/>
+        </w:rPr>
+        <w:t xml:space="preserve"> </w:t>
+      </w:r>
+      <w:r>
+        <w:rPr>
+          <w:rFonts w:cstheme="minorHAnsi"/>
+          <w:color w:val="7F7F7F" w:themeColor="text1" w:themeTint="80"/>
+          <w:shd w:val="clear" w:color="auto" w:fill="FFFFFF"/>
+        </w:rPr>
+        <w:t xml:space="preserve">       </w:t>
+      </w:r>
+      <w:proofErr w:type="spellStart"/>
+      <w:r>
+        <w:rPr>
+          <w:rFonts w:cstheme="minorHAnsi"/>
+          <w:color w:val="7F7F7F" w:themeColor="text1" w:themeTint="80"/>
+          <w:shd w:val="clear" w:color="auto" w:fill="FFFFFF"/>
+        </w:rPr>
+        <w:t>Os</w:t>
+      </w:r>
+      <w:proofErr w:type="spellEnd"/>
+      <w:r>
+        <w:rPr>
+          <w:rFonts w:cstheme="minorHAnsi"/>
+          <w:color w:val="7F7F7F" w:themeColor="text1" w:themeTint="80"/>
+          <w:shd w:val="clear" w:color="auto" w:fill="FFFFFF"/>
+        </w:rPr>
+        <w:t xml:space="preserve"> outputs dos POST </w:t>
+      </w:r>
+      <w:proofErr w:type="spellStart"/>
+      <w:r>
+        <w:rPr>
+          <w:rFonts w:cstheme="minorHAnsi"/>
+          <w:color w:val="7F7F7F" w:themeColor="text1" w:themeTint="80"/>
+          <w:shd w:val="clear" w:color="auto" w:fill="FFFFFF"/>
+        </w:rPr>
+        <w:t>serão</w:t>
+      </w:r>
+      <w:proofErr w:type="spellEnd"/>
+      <w:r>
+        <w:rPr>
+          <w:rFonts w:cstheme="minorHAnsi"/>
+          <w:color w:val="7F7F7F" w:themeColor="text1" w:themeTint="80"/>
+          <w:shd w:val="clear" w:color="auto" w:fill="FFFFFF"/>
+        </w:rPr>
+        <w:t xml:space="preserve"> </w:t>
+      </w:r>
+      <w:proofErr w:type="spellStart"/>
+      <w:r>
+        <w:rPr>
+          <w:rFonts w:cstheme="minorHAnsi"/>
+          <w:color w:val="7F7F7F" w:themeColor="text1" w:themeTint="80"/>
+          <w:shd w:val="clear" w:color="auto" w:fill="FFFFFF"/>
+        </w:rPr>
+        <w:t>sempre</w:t>
+      </w:r>
+      <w:proofErr w:type="spellEnd"/>
+      <w:r>
+        <w:rPr>
+          <w:rFonts w:cstheme="minorHAnsi"/>
+          <w:color w:val="7F7F7F" w:themeColor="text1" w:themeTint="80"/>
+          <w:shd w:val="clear" w:color="auto" w:fill="FFFFFF"/>
+        </w:rPr>
+        <w:t xml:space="preserve"> o ID da </w:t>
+      </w:r>
+      <w:proofErr w:type="spellStart"/>
+      <w:r>
+        <w:rPr>
+          <w:rFonts w:cstheme="minorHAnsi"/>
+          <w:color w:val="7F7F7F" w:themeColor="text1" w:themeTint="80"/>
+          <w:shd w:val="clear" w:color="auto" w:fill="FFFFFF"/>
+        </w:rPr>
+        <w:t>tabela</w:t>
+      </w:r>
+      <w:proofErr w:type="spellEnd"/>
+      <w:r>
+        <w:rPr>
+          <w:rFonts w:cstheme="minorHAnsi"/>
+          <w:color w:val="7F7F7F" w:themeColor="text1" w:themeTint="80"/>
+          <w:shd w:val="clear" w:color="auto" w:fill="FFFFFF"/>
+        </w:rPr>
+        <w:t xml:space="preserve"> e </w:t>
+      </w:r>
+      <w:proofErr w:type="spellStart"/>
+      <w:r>
+        <w:rPr>
+          <w:rFonts w:cstheme="minorHAnsi"/>
+          <w:color w:val="7F7F7F" w:themeColor="text1" w:themeTint="80"/>
+          <w:shd w:val="clear" w:color="auto" w:fill="FFFFFF"/>
+        </w:rPr>
+        <w:t>a</w:t>
+      </w:r>
+      <w:r>
+        <w:rPr>
+          <w:rFonts w:cstheme="minorHAnsi"/>
+          <w:color w:val="7F7F7F" w:themeColor="text1" w:themeTint="80"/>
+          <w:shd w:val="clear" w:color="auto" w:fill="FFFFFF"/>
+        </w:rPr>
+        <w:t>lém</w:t>
+      </w:r>
+      <w:proofErr w:type="spellEnd"/>
+      <w:r>
+        <w:rPr>
+          <w:rFonts w:cstheme="minorHAnsi"/>
+          <w:color w:val="7F7F7F" w:themeColor="text1" w:themeTint="80"/>
+          <w:shd w:val="clear" w:color="auto" w:fill="FFFFFF"/>
+        </w:rPr>
+        <w:t xml:space="preserve"> dos inputs </w:t>
+      </w:r>
+      <w:proofErr w:type="spellStart"/>
+      <w:r>
+        <w:rPr>
+          <w:rFonts w:cstheme="minorHAnsi"/>
+          <w:color w:val="7F7F7F" w:themeColor="text1" w:themeTint="80"/>
+          <w:shd w:val="clear" w:color="auto" w:fill="FFFFFF"/>
+        </w:rPr>
+        <w:t>nos</w:t>
+      </w:r>
+      <w:proofErr w:type="spellEnd"/>
+      <w:r>
+        <w:rPr>
+          <w:rFonts w:cstheme="minorHAnsi"/>
+          <w:color w:val="7F7F7F" w:themeColor="text1" w:themeTint="80"/>
+          <w:shd w:val="clear" w:color="auto" w:fill="FFFFFF"/>
+        </w:rPr>
+        <w:t xml:space="preserve"> </w:t>
+      </w:r>
+      <w:proofErr w:type="spellStart"/>
+      <w:r>
+        <w:rPr>
+          <w:rFonts w:cstheme="minorHAnsi"/>
+          <w:color w:val="7F7F7F" w:themeColor="text1" w:themeTint="80"/>
+          <w:shd w:val="clear" w:color="auto" w:fill="FFFFFF"/>
+        </w:rPr>
+        <w:t>parametros</w:t>
+      </w:r>
+      <w:proofErr w:type="spellEnd"/>
+      <w:r>
+        <w:rPr>
+          <w:rFonts w:cstheme="minorHAnsi"/>
+          <w:color w:val="7F7F7F" w:themeColor="text1" w:themeTint="80"/>
+          <w:shd w:val="clear" w:color="auto" w:fill="FFFFFF"/>
+        </w:rPr>
+        <w:t xml:space="preserve"> é </w:t>
+      </w:r>
+      <w:proofErr w:type="spellStart"/>
+      <w:r>
+        <w:rPr>
+          <w:rFonts w:cstheme="minorHAnsi"/>
+          <w:color w:val="7F7F7F" w:themeColor="text1" w:themeTint="80"/>
+          <w:shd w:val="clear" w:color="auto" w:fill="FFFFFF"/>
+        </w:rPr>
+        <w:t>usado</w:t>
+      </w:r>
+      <w:proofErr w:type="spellEnd"/>
+      <w:r>
+        <w:rPr>
+          <w:rFonts w:cstheme="minorHAnsi"/>
+          <w:color w:val="7F7F7F" w:themeColor="text1" w:themeTint="80"/>
+          <w:shd w:val="clear" w:color="auto" w:fill="FFFFFF"/>
+        </w:rPr>
+        <w:t xml:space="preserve"> </w:t>
+      </w:r>
+      <w:r>
+        <w:rPr>
+          <w:rFonts w:cstheme="minorHAnsi"/>
+          <w:color w:val="7F7F7F" w:themeColor="text1" w:themeTint="80"/>
+          <w:shd w:val="clear" w:color="auto" w:fill="FFFFFF"/>
+        </w:rPr>
+        <w:t xml:space="preserve">o body </w:t>
+      </w:r>
+      <w:proofErr w:type="spellStart"/>
+      <w:r>
+        <w:rPr>
+          <w:rFonts w:cstheme="minorHAnsi"/>
+          <w:color w:val="7F7F7F" w:themeColor="text1" w:themeTint="80"/>
+          <w:shd w:val="clear" w:color="auto" w:fill="FFFFFF"/>
+        </w:rPr>
+        <w:t>em</w:t>
+      </w:r>
+      <w:proofErr w:type="spellEnd"/>
+      <w:r>
+        <w:rPr>
+          <w:rFonts w:cstheme="minorHAnsi"/>
+          <w:color w:val="7F7F7F" w:themeColor="text1" w:themeTint="80"/>
+          <w:shd w:val="clear" w:color="auto" w:fill="FFFFFF"/>
+        </w:rPr>
+        <w:t xml:space="preserve"> JSON </w:t>
+      </w:r>
+      <w:proofErr w:type="spellStart"/>
+      <w:r>
+        <w:rPr>
+          <w:rFonts w:cstheme="minorHAnsi"/>
+          <w:color w:val="7F7F7F" w:themeColor="text1" w:themeTint="80"/>
+          <w:shd w:val="clear" w:color="auto" w:fill="FFFFFF"/>
+        </w:rPr>
+        <w:t>como</w:t>
+      </w:r>
+      <w:proofErr w:type="spellEnd"/>
+      <w:r>
+        <w:rPr>
+          <w:rFonts w:cstheme="minorHAnsi"/>
+          <w:color w:val="7F7F7F" w:themeColor="text1" w:themeTint="80"/>
+          <w:shd w:val="clear" w:color="auto" w:fill="FFFFFF"/>
+        </w:rPr>
+        <w:t xml:space="preserve"> input.</w:t>
+      </w:r>
+    </w:p>
+    <w:p>
+      <w:pPr>
         <w:rPr>
           <w:i/>
           <w:color w:val="7F7F7F" w:themeColor="text1" w:themeTint="80"/>
           <w:lang w:val="pt-BR"/>
         </w:rPr>
-        <w:t xml:space="preserve">&gt; </w:t>
-      </w:r>
-    </w:p>
-    <w:p>
-      <w:pPr>
-        <w:pStyle w:val="PargrafodaLista"/>
-        <w:rPr>
-          <w:i/>
-          <w:color w:val="7F7F7F" w:themeColor="text1" w:themeTint="80"/>
-          <w:lang w:val="pt-BR"/>
-        </w:rPr>
-      </w:pPr>
-    </w:p>
-    <w:p>
-      <w:pPr>
-        <w:pStyle w:val="PargrafodaLista"/>
-        <w:rPr>
-          <w:i/>
-          <w:color w:val="7F7F7F" w:themeColor="text1" w:themeTint="80"/>
-          <w:lang w:val="pt-BR"/>
-        </w:rPr>
-      </w:pPr>
-      <w:r>
-        <w:rPr>
-          <w:i/>
-          <w:color w:val="7F7F7F" w:themeColor="text1" w:themeTint="80"/>
-          <w:lang w:val="pt-BR"/>
-        </w:rPr>
-        <w:t xml:space="preserve">- in tem </w:t>
-      </w:r>
-      <w:r>
-        <w:rPr>
-          <w:i/>
-          <w:color w:val="7F7F7F" w:themeColor="text1" w:themeTint="80"/>
-          <w:lang w:val="pt-BR"/>
-        </w:rPr>
-        <w:t>um para get</w:t>
-      </w:r>
-      <w:bookmarkStart w:id="19" w:name="OLE_LINK5"/>
-      <w:r>
-        <w:rPr>
-          <w:i/>
-          <w:color w:val="7F7F7F" w:themeColor="text1" w:themeTint="80"/>
-          <w:lang w:val="pt-BR"/>
-        </w:rPr>
-        <w:t xml:space="preserve">(nome_tabela) </w:t>
-      </w:r>
-      <w:bookmarkEnd w:id="19"/>
-      <w:r>
-        <w:rPr>
-          <w:i/>
-          <w:color w:val="7F7F7F" w:themeColor="text1" w:themeTint="80"/>
-          <w:lang w:val="pt-BR"/>
-        </w:rPr>
-        <w:t>e outro</w:t>
-      </w:r>
-      <w:bookmarkStart w:id="20" w:name="OLE_LINK6"/>
-      <w:r>
-        <w:rPr>
-          <w:i/>
-          <w:color w:val="7F7F7F" w:themeColor="text1" w:themeTint="80"/>
-          <w:lang w:val="pt-BR"/>
-        </w:rPr>
-        <w:t xml:space="preserve">(removed[nome_tabela]) </w:t>
-      </w:r>
-      <w:bookmarkEnd w:id="20"/>
-      <w:r>
-        <w:rPr>
-          <w:i/>
-          <w:color w:val="7F7F7F" w:themeColor="text1" w:themeTint="80"/>
-          <w:lang w:val="pt-BR"/>
-        </w:rPr>
-        <w:t>para remove para cada tabela.</w:t>
-      </w:r>
-    </w:p>
-    <w:p>
-      <w:pPr>
-        <w:pStyle w:val="PargrafodaLista"/>
-        <w:rPr>
-          <w:i/>
-          <w:color w:val="7F7F7F" w:themeColor="text1" w:themeTint="80"/>
-          <w:lang w:val="pt-BR"/>
-        </w:rPr>
-      </w:pPr>
-      <w:r>
-        <w:rPr>
-          <w:i/>
-          <w:color w:val="7F7F7F" w:themeColor="text1" w:themeTint="80"/>
-          <w:lang w:val="pt-BR"/>
-        </w:rPr>
-        <w:t>- out tem 2s tem um post</w:t>
-      </w:r>
-      <w:r>
-        <w:rPr>
-          <w:i/>
-          <w:color w:val="7F7F7F" w:themeColor="text1" w:themeTint="80"/>
-          <w:lang w:val="pt-BR"/>
-        </w:rPr>
-        <w:t xml:space="preserve">(nome_tabela) </w:t>
-      </w:r>
-      <w:r>
-        <w:rPr>
-          <w:i/>
-          <w:color w:val="7F7F7F" w:themeColor="text1" w:themeTint="80"/>
-          <w:lang w:val="pt-BR"/>
-        </w:rPr>
-        <w:t xml:space="preserve"> e um delete</w:t>
-      </w:r>
-      <w:r>
-        <w:rPr>
-          <w:i/>
-          <w:color w:val="7F7F7F" w:themeColor="text1" w:themeTint="80"/>
-          <w:lang w:val="pt-BR"/>
-        </w:rPr>
-        <w:t xml:space="preserve">(removed[nome_tabela]) </w:t>
-      </w:r>
-      <w:r>
-        <w:rPr>
-          <w:i/>
-          <w:color w:val="7F7F7F" w:themeColor="text1" w:themeTint="80"/>
-          <w:lang w:val="pt-BR"/>
-        </w:rPr>
-        <w:t xml:space="preserve"> para cadatabela</w:t>
-      </w:r>
-    </w:p>
-    <w:p>
-      <w:pPr>
-        <w:pStyle w:val="PargrafodaLista"/>
-        <w:rPr>
-          <w:i/>
-          <w:color w:val="7F7F7F" w:themeColor="text1" w:themeTint="80"/>
-          <w:lang w:val="pt-BR"/>
-        </w:rPr>
-      </w:pPr>
-    </w:p>
-    <w:p>
-      <w:pPr>
-        <w:pStyle w:val="PargrafodaLista"/>
-        <w:rPr>
-          <w:i/>
-          <w:color w:val="7F7F7F" w:themeColor="text1" w:themeTint="80"/>
-          <w:lang w:val="pt-BR"/>
-        </w:rPr>
-      </w:pPr>
-      <w:bookmarkStart w:id="21" w:name="OLE_LINK9"/>
-      <w:r>
-        <w:rPr>
-          <w:i/>
-          <w:color w:val="7F7F7F" w:themeColor="text1" w:themeTint="80"/>
-          <w:lang w:val="pt-BR"/>
-        </w:rPr>
-        <w:t>-. In /users/</w:t>
-      </w:r>
-      <w:r>
-        <w:rPr>
-          <w:i/>
-          <w:color w:val="7F7F7F" w:themeColor="text1" w:themeTint="80"/>
-          <w:lang w:val="pt-BR"/>
-        </w:rPr>
-        <w:t>{user_id}</w:t>
-      </w:r>
-      <w:bookmarkStart w:id="22" w:name="OLE_LINK8"/>
-      <w:r>
-        <w:rPr>
-          <w:i/>
-          <w:color w:val="7F7F7F" w:themeColor="text1" w:themeTint="80"/>
-          <w:lang w:val="pt-BR"/>
-        </w:rPr>
-        <w:t>/{date}</w:t>
-      </w:r>
-      <w:bookmarkEnd w:id="22"/>
-      <w:r>
-        <w:rPr>
-          <w:i/>
-          <w:color w:val="7F7F7F" w:themeColor="text1" w:themeTint="80"/>
-          <w:lang w:val="pt-BR"/>
-        </w:rPr>
-        <w:t xml:space="preserve">    e /removedUsers/</w:t>
-      </w:r>
-      <w:bookmarkStart w:id="23" w:name="OLE_LINK7"/>
-      <w:r>
-        <w:rPr>
-          <w:i/>
-          <w:color w:val="7F7F7F" w:themeColor="text1" w:themeTint="80"/>
-          <w:lang w:val="pt-BR"/>
-        </w:rPr>
-        <w:t>{user_id}</w:t>
-      </w:r>
-      <w:bookmarkEnd w:id="23"/>
-      <w:r>
-        <w:rPr>
-          <w:i/>
-          <w:color w:val="7F7F7F" w:themeColor="text1" w:themeTint="80"/>
-          <w:lang w:val="pt-BR"/>
-        </w:rPr>
-        <w:t>/{date}</w:t>
-      </w:r>
-    </w:p>
-    <w:bookmarkEnd w:id="21"/>
-    <w:p>
-      <w:pPr>
-        <w:pStyle w:val="PargrafodaLista"/>
-        <w:rPr>
-          <w:i/>
-          <w:color w:val="7F7F7F" w:themeColor="text1" w:themeTint="80"/>
-          <w:lang w:val="pt-BR"/>
-        </w:rPr>
-      </w:pPr>
-      <w:r>
-        <w:rPr>
-          <w:i/>
-          <w:color w:val="7F7F7F" w:themeColor="text1" w:themeTint="80"/>
-          <w:lang w:val="pt-BR"/>
-        </w:rPr>
-        <w:t xml:space="preserve">- </w:t>
-      </w:r>
-      <w:r>
-        <w:rPr>
-          <w:i/>
-          <w:color w:val="7F7F7F" w:themeColor="text1" w:themeTint="80"/>
-          <w:lang w:val="pt-BR"/>
-        </w:rPr>
-        <w:t>-.</w:t>
-      </w:r>
-      <w:r>
-        <w:rPr>
-          <w:i/>
-          <w:color w:val="7F7F7F" w:themeColor="text1" w:themeTint="80"/>
-          <w:lang w:val="pt-BR"/>
-        </w:rPr>
-        <w:t>out</w:t>
-      </w:r>
-      <w:r>
-        <w:rPr>
-          <w:i/>
-          <w:color w:val="7F7F7F" w:themeColor="text1" w:themeTint="80"/>
-          <w:lang w:val="pt-BR"/>
-        </w:rPr>
-        <w:t xml:space="preserve"> /users</w:t>
-      </w:r>
-      <w:r>
-        <w:rPr>
-          <w:i/>
-          <w:color w:val="7F7F7F" w:themeColor="text1" w:themeTint="80"/>
-          <w:lang w:val="pt-BR"/>
-        </w:rPr>
-        <w:t xml:space="preserve"> body</w:t>
-      </w:r>
-      <w:r>
-        <w:rPr>
-          <w:i/>
-          <w:color w:val="7F7F7F" w:themeColor="text1" w:themeTint="80"/>
-          <w:lang w:val="pt-BR"/>
-        </w:rPr>
-        <w:t xml:space="preserve">    e /removedUsers/{user_id}/{d</w:t>
-      </w:r>
-      <w:r>
-        <w:rPr>
-          <w:i/>
-          <w:color w:val="7F7F7F" w:themeColor="text1" w:themeTint="80"/>
-          <w:lang w:val="pt-BR"/>
-        </w:rPr>
-        <w:t>ate}</w:t>
-      </w:r>
-    </w:p>
-    <w:p>
-      <w:pPr>
-        <w:pStyle w:val="PargrafodaLista"/>
-        <w:rPr>
-          <w:i/>
-          <w:color w:val="7F7F7F" w:themeColor="text1" w:themeTint="80"/>
-          <w:lang w:val="pt-BR"/>
-        </w:rPr>
-      </w:pPr>
-      <w:bookmarkStart w:id="24" w:name="_GoBack"/>
-      <w:bookmarkEnd w:id="24"/>
-    </w:p>
-    <w:p>
-      <w:pPr>
-        <w:pStyle w:val="PargrafodaLista"/>
-        <w:rPr>
-          <w:i/>
-          <w:color w:val="7F7F7F" w:themeColor="text1" w:themeTint="80"/>
-          <w:lang w:val="pt-BR"/>
-        </w:rPr>
-      </w:pPr>
+      </w:pPr>
+      <w:r>
+        <w:rPr>
+          <w:rFonts w:cstheme="minorHAnsi"/>
+          <w:color w:val="505050"/>
+          <w:shd w:val="clear" w:color="auto" w:fill="FFFFFF"/>
+        </w:rPr>
+        <w:t xml:space="preserve">            </w:t>
+      </w:r>
+      <w:bookmarkStart w:id="25" w:name="_GoBack"/>
+      <w:bookmarkEnd w:id="25"/>
     </w:p>
     <w:p>
       <w:pPr>
@@ -6396,7 +7300,7 @@
           <w:numId w:val="3"/>
         </w:numPr>
       </w:pPr>
-      <w:bookmarkStart w:id="25" w:name="_Toc187474"/>
+      <w:bookmarkStart w:id="26" w:name="_Toc187474"/>
       <w:proofErr w:type="spellStart"/>
       <w:r>
         <w:t>Protótipo</w:t>
@@ -6409,26 +7313,8 @@
       <w:r>
         <w:t>desenvolvido</w:t>
       </w:r>
-      <w:bookmarkEnd w:id="25"/>
+      <w:bookmarkEnd w:id="26"/>
       <w:proofErr w:type="spellEnd"/>
-    </w:p>
-    <w:p>
-      <w:pPr>
-        <w:pStyle w:val="PargrafodaLista"/>
-        <w:rPr>
-          <w:i/>
-          <w:color w:val="7F7F7F" w:themeColor="text1" w:themeTint="80"/>
-          <w:lang w:val="pt-BR"/>
-        </w:rPr>
-      </w:pPr>
-      <w:r>
-        <w:rPr>
-          <w:i/>
-          <w:color w:val="7F7F7F" w:themeColor="text1" w:themeTint="80"/>
-          <w:lang w:val="pt-BR"/>
-        </w:rPr>
-        <w:t xml:space="preserve">&lt;inserir aqui descrição do trabalho final desenvolvido&gt; </w:t>
-      </w:r>
     </w:p>
     <w:p>
       <w:pPr>
@@ -6454,7 +7340,7 @@
           <w:numId w:val="3"/>
         </w:numPr>
       </w:pPr>
-      <w:bookmarkStart w:id="26" w:name="_Toc187475"/>
+      <w:bookmarkStart w:id="27" w:name="_Toc187475"/>
       <w:proofErr w:type="spellStart"/>
       <w:r>
         <w:t>Conclusões</w:t>
@@ -6475,7 +7361,7 @@
       <w:r>
         <w:t>futuras</w:t>
       </w:r>
-      <w:bookmarkEnd w:id="26"/>
+      <w:bookmarkEnd w:id="27"/>
       <w:proofErr w:type="spellEnd"/>
     </w:p>
     <w:p>
@@ -6726,6 +7612,119 @@
     </w:lvl>
   </w:abstractNum>
   <w:abstractNum w:abstractNumId="1" w15:restartNumberingAfterBreak="0">
+    <w:nsid w:val="02D71BFE"/>
+    <w:multiLevelType w:val="hybridMultilevel"/>
+    <w:tmpl w:val="13BC8952"/>
+    <w:lvl w:ilvl="0" w:tplc="0816000B">
+      <w:start w:val="1"/>
+      <w:numFmt w:val="bullet"/>
+      <w:lvlText w:val=""/>
+      <w:lvlJc w:val="left"/>
+      <w:pPr>
+        <w:ind w:left="2160" w:hanging="360"/>
+      </w:pPr>
+      <w:rPr>
+        <w:rFonts w:ascii="Wingdings" w:hAnsi="Wingdings" w:hint="default"/>
+      </w:rPr>
+    </w:lvl>
+    <w:lvl w:ilvl="1" w:tplc="08160003" w:tentative="1">
+      <w:start w:val="1"/>
+      <w:numFmt w:val="bullet"/>
+      <w:lvlText w:val="o"/>
+      <w:lvlJc w:val="left"/>
+      <w:pPr>
+        <w:ind w:left="2880" w:hanging="360"/>
+      </w:pPr>
+      <w:rPr>
+        <w:rFonts w:ascii="Courier New" w:hAnsi="Courier New" w:cs="Courier New" w:hint="default"/>
+      </w:rPr>
+    </w:lvl>
+    <w:lvl w:ilvl="2" w:tplc="08160005" w:tentative="1">
+      <w:start w:val="1"/>
+      <w:numFmt w:val="bullet"/>
+      <w:lvlText w:val=""/>
+      <w:lvlJc w:val="left"/>
+      <w:pPr>
+        <w:ind w:left="3600" w:hanging="360"/>
+      </w:pPr>
+      <w:rPr>
+        <w:rFonts w:ascii="Wingdings" w:hAnsi="Wingdings" w:hint="default"/>
+      </w:rPr>
+    </w:lvl>
+    <w:lvl w:ilvl="3" w:tplc="08160001" w:tentative="1">
+      <w:start w:val="1"/>
+      <w:numFmt w:val="bullet"/>
+      <w:lvlText w:val=""/>
+      <w:lvlJc w:val="left"/>
+      <w:pPr>
+        <w:ind w:left="4320" w:hanging="360"/>
+      </w:pPr>
+      <w:rPr>
+        <w:rFonts w:ascii="Symbol" w:hAnsi="Symbol" w:hint="default"/>
+      </w:rPr>
+    </w:lvl>
+    <w:lvl w:ilvl="4" w:tplc="08160003" w:tentative="1">
+      <w:start w:val="1"/>
+      <w:numFmt w:val="bullet"/>
+      <w:lvlText w:val="o"/>
+      <w:lvlJc w:val="left"/>
+      <w:pPr>
+        <w:ind w:left="5040" w:hanging="360"/>
+      </w:pPr>
+      <w:rPr>
+        <w:rFonts w:ascii="Courier New" w:hAnsi="Courier New" w:cs="Courier New" w:hint="default"/>
+      </w:rPr>
+    </w:lvl>
+    <w:lvl w:ilvl="5" w:tplc="08160005" w:tentative="1">
+      <w:start w:val="1"/>
+      <w:numFmt w:val="bullet"/>
+      <w:lvlText w:val=""/>
+      <w:lvlJc w:val="left"/>
+      <w:pPr>
+        <w:ind w:left="5760" w:hanging="360"/>
+      </w:pPr>
+      <w:rPr>
+        <w:rFonts w:ascii="Wingdings" w:hAnsi="Wingdings" w:hint="default"/>
+      </w:rPr>
+    </w:lvl>
+    <w:lvl w:ilvl="6" w:tplc="08160001" w:tentative="1">
+      <w:start w:val="1"/>
+      <w:numFmt w:val="bullet"/>
+      <w:lvlText w:val=""/>
+      <w:lvlJc w:val="left"/>
+      <w:pPr>
+        <w:ind w:left="6480" w:hanging="360"/>
+      </w:pPr>
+      <w:rPr>
+        <w:rFonts w:ascii="Symbol" w:hAnsi="Symbol" w:hint="default"/>
+      </w:rPr>
+    </w:lvl>
+    <w:lvl w:ilvl="7" w:tplc="08160003" w:tentative="1">
+      <w:start w:val="1"/>
+      <w:numFmt w:val="bullet"/>
+      <w:lvlText w:val="o"/>
+      <w:lvlJc w:val="left"/>
+      <w:pPr>
+        <w:ind w:left="7200" w:hanging="360"/>
+      </w:pPr>
+      <w:rPr>
+        <w:rFonts w:ascii="Courier New" w:hAnsi="Courier New" w:cs="Courier New" w:hint="default"/>
+      </w:rPr>
+    </w:lvl>
+    <w:lvl w:ilvl="8" w:tplc="08160005" w:tentative="1">
+      <w:start w:val="1"/>
+      <w:numFmt w:val="bullet"/>
+      <w:lvlText w:val=""/>
+      <w:lvlJc w:val="left"/>
+      <w:pPr>
+        <w:ind w:left="7920" w:hanging="360"/>
+      </w:pPr>
+      <w:rPr>
+        <w:rFonts w:ascii="Wingdings" w:hAnsi="Wingdings" w:hint="default"/>
+      </w:rPr>
+    </w:lvl>
+  </w:abstractNum>
+  <w:abstractNum w:abstractNumId="2" w15:restartNumberingAfterBreak="0">
     <w:nsid w:val="0A230139"/>
     <w:multiLevelType w:val="multilevel"/>
     <w:tmpl w:val="DEC00B6E"/>
@@ -6838,7 +7837,7 @@
       </w:rPr>
     </w:lvl>
   </w:abstractNum>
-  <w:abstractNum w:abstractNumId="2" w15:restartNumberingAfterBreak="0">
+  <w:abstractNum w:abstractNumId="3" w15:restartNumberingAfterBreak="0">
     <w:nsid w:val="0B3C235E"/>
     <w:multiLevelType w:val="hybridMultilevel"/>
     <w:tmpl w:val="289C520A"/>
@@ -6951,7 +7950,7 @@
       </w:rPr>
     </w:lvl>
   </w:abstractNum>
-  <w:abstractNum w:abstractNumId="3" w15:restartNumberingAfterBreak="0">
+  <w:abstractNum w:abstractNumId="4" w15:restartNumberingAfterBreak="0">
     <w:nsid w:val="0E1F00D9"/>
     <w:multiLevelType w:val="multilevel"/>
     <w:tmpl w:val="6B68D2A0"/>
@@ -7100,7 +8099,120 @@
       </w:rPr>
     </w:lvl>
   </w:abstractNum>
-  <w:abstractNum w:abstractNumId="4" w15:restartNumberingAfterBreak="0">
+  <w:abstractNum w:abstractNumId="5" w15:restartNumberingAfterBreak="0">
+    <w:nsid w:val="0FBE3142"/>
+    <w:multiLevelType w:val="hybridMultilevel"/>
+    <w:tmpl w:val="BB4AB2A4"/>
+    <w:lvl w:ilvl="0" w:tplc="08160001">
+      <w:start w:val="1"/>
+      <w:numFmt w:val="bullet"/>
+      <w:lvlText w:val=""/>
+      <w:lvlJc w:val="left"/>
+      <w:pPr>
+        <w:ind w:left="1440" w:hanging="360"/>
+      </w:pPr>
+      <w:rPr>
+        <w:rFonts w:ascii="Symbol" w:hAnsi="Symbol" w:hint="default"/>
+      </w:rPr>
+    </w:lvl>
+    <w:lvl w:ilvl="1" w:tplc="08160003" w:tentative="1">
+      <w:start w:val="1"/>
+      <w:numFmt w:val="bullet"/>
+      <w:lvlText w:val="o"/>
+      <w:lvlJc w:val="left"/>
+      <w:pPr>
+        <w:ind w:left="2160" w:hanging="360"/>
+      </w:pPr>
+      <w:rPr>
+        <w:rFonts w:ascii="Courier New" w:hAnsi="Courier New" w:cs="Courier New" w:hint="default"/>
+      </w:rPr>
+    </w:lvl>
+    <w:lvl w:ilvl="2" w:tplc="08160005" w:tentative="1">
+      <w:start w:val="1"/>
+      <w:numFmt w:val="bullet"/>
+      <w:lvlText w:val=""/>
+      <w:lvlJc w:val="left"/>
+      <w:pPr>
+        <w:ind w:left="2880" w:hanging="360"/>
+      </w:pPr>
+      <w:rPr>
+        <w:rFonts w:ascii="Wingdings" w:hAnsi="Wingdings" w:hint="default"/>
+      </w:rPr>
+    </w:lvl>
+    <w:lvl w:ilvl="3" w:tplc="08160001" w:tentative="1">
+      <w:start w:val="1"/>
+      <w:numFmt w:val="bullet"/>
+      <w:lvlText w:val=""/>
+      <w:lvlJc w:val="left"/>
+      <w:pPr>
+        <w:ind w:left="3600" w:hanging="360"/>
+      </w:pPr>
+      <w:rPr>
+        <w:rFonts w:ascii="Symbol" w:hAnsi="Symbol" w:hint="default"/>
+      </w:rPr>
+    </w:lvl>
+    <w:lvl w:ilvl="4" w:tplc="08160003" w:tentative="1">
+      <w:start w:val="1"/>
+      <w:numFmt w:val="bullet"/>
+      <w:lvlText w:val="o"/>
+      <w:lvlJc w:val="left"/>
+      <w:pPr>
+        <w:ind w:left="4320" w:hanging="360"/>
+      </w:pPr>
+      <w:rPr>
+        <w:rFonts w:ascii="Courier New" w:hAnsi="Courier New" w:cs="Courier New" w:hint="default"/>
+      </w:rPr>
+    </w:lvl>
+    <w:lvl w:ilvl="5" w:tplc="08160005" w:tentative="1">
+      <w:start w:val="1"/>
+      <w:numFmt w:val="bullet"/>
+      <w:lvlText w:val=""/>
+      <w:lvlJc w:val="left"/>
+      <w:pPr>
+        <w:ind w:left="5040" w:hanging="360"/>
+      </w:pPr>
+      <w:rPr>
+        <w:rFonts w:ascii="Wingdings" w:hAnsi="Wingdings" w:hint="default"/>
+      </w:rPr>
+    </w:lvl>
+    <w:lvl w:ilvl="6" w:tplc="08160001" w:tentative="1">
+      <w:start w:val="1"/>
+      <w:numFmt w:val="bullet"/>
+      <w:lvlText w:val=""/>
+      <w:lvlJc w:val="left"/>
+      <w:pPr>
+        <w:ind w:left="5760" w:hanging="360"/>
+      </w:pPr>
+      <w:rPr>
+        <w:rFonts w:ascii="Symbol" w:hAnsi="Symbol" w:hint="default"/>
+      </w:rPr>
+    </w:lvl>
+    <w:lvl w:ilvl="7" w:tplc="08160003" w:tentative="1">
+      <w:start w:val="1"/>
+      <w:numFmt w:val="bullet"/>
+      <w:lvlText w:val="o"/>
+      <w:lvlJc w:val="left"/>
+      <w:pPr>
+        <w:ind w:left="6480" w:hanging="360"/>
+      </w:pPr>
+      <w:rPr>
+        <w:rFonts w:ascii="Courier New" w:hAnsi="Courier New" w:cs="Courier New" w:hint="default"/>
+      </w:rPr>
+    </w:lvl>
+    <w:lvl w:ilvl="8" w:tplc="08160005" w:tentative="1">
+      <w:start w:val="1"/>
+      <w:numFmt w:val="bullet"/>
+      <w:lvlText w:val=""/>
+      <w:lvlJc w:val="left"/>
+      <w:pPr>
+        <w:ind w:left="7200" w:hanging="360"/>
+      </w:pPr>
+      <w:rPr>
+        <w:rFonts w:ascii="Wingdings" w:hAnsi="Wingdings" w:hint="default"/>
+      </w:rPr>
+    </w:lvl>
+  </w:abstractNum>
+  <w:abstractNum w:abstractNumId="6" w15:restartNumberingAfterBreak="0">
     <w:nsid w:val="129224BD"/>
     <w:multiLevelType w:val="hybridMultilevel"/>
     <w:tmpl w:val="D9EAAA0A"/>
@@ -7189,7 +8301,120 @@
       </w:pPr>
     </w:lvl>
   </w:abstractNum>
-  <w:abstractNum w:abstractNumId="5" w15:restartNumberingAfterBreak="0">
+  <w:abstractNum w:abstractNumId="7" w15:restartNumberingAfterBreak="0">
+    <w:nsid w:val="1C145F64"/>
+    <w:multiLevelType w:val="hybridMultilevel"/>
+    <w:tmpl w:val="7F9AAEA4"/>
+    <w:lvl w:ilvl="0" w:tplc="08160001">
+      <w:start w:val="1"/>
+      <w:numFmt w:val="bullet"/>
+      <w:lvlText w:val=""/>
+      <w:lvlJc w:val="left"/>
+      <w:pPr>
+        <w:ind w:left="1440" w:hanging="360"/>
+      </w:pPr>
+      <w:rPr>
+        <w:rFonts w:ascii="Symbol" w:hAnsi="Symbol" w:hint="default"/>
+      </w:rPr>
+    </w:lvl>
+    <w:lvl w:ilvl="1" w:tplc="08160003" w:tentative="1">
+      <w:start w:val="1"/>
+      <w:numFmt w:val="bullet"/>
+      <w:lvlText w:val="o"/>
+      <w:lvlJc w:val="left"/>
+      <w:pPr>
+        <w:ind w:left="2160" w:hanging="360"/>
+      </w:pPr>
+      <w:rPr>
+        <w:rFonts w:ascii="Courier New" w:hAnsi="Courier New" w:cs="Courier New" w:hint="default"/>
+      </w:rPr>
+    </w:lvl>
+    <w:lvl w:ilvl="2" w:tplc="08160005" w:tentative="1">
+      <w:start w:val="1"/>
+      <w:numFmt w:val="bullet"/>
+      <w:lvlText w:val=""/>
+      <w:lvlJc w:val="left"/>
+      <w:pPr>
+        <w:ind w:left="2880" w:hanging="360"/>
+      </w:pPr>
+      <w:rPr>
+        <w:rFonts w:ascii="Wingdings" w:hAnsi="Wingdings" w:hint="default"/>
+      </w:rPr>
+    </w:lvl>
+    <w:lvl w:ilvl="3" w:tplc="08160001" w:tentative="1">
+      <w:start w:val="1"/>
+      <w:numFmt w:val="bullet"/>
+      <w:lvlText w:val=""/>
+      <w:lvlJc w:val="left"/>
+      <w:pPr>
+        <w:ind w:left="3600" w:hanging="360"/>
+      </w:pPr>
+      <w:rPr>
+        <w:rFonts w:ascii="Symbol" w:hAnsi="Symbol" w:hint="default"/>
+      </w:rPr>
+    </w:lvl>
+    <w:lvl w:ilvl="4" w:tplc="08160003" w:tentative="1">
+      <w:start w:val="1"/>
+      <w:numFmt w:val="bullet"/>
+      <w:lvlText w:val="o"/>
+      <w:lvlJc w:val="left"/>
+      <w:pPr>
+        <w:ind w:left="4320" w:hanging="360"/>
+      </w:pPr>
+      <w:rPr>
+        <w:rFonts w:ascii="Courier New" w:hAnsi="Courier New" w:cs="Courier New" w:hint="default"/>
+      </w:rPr>
+    </w:lvl>
+    <w:lvl w:ilvl="5" w:tplc="08160005" w:tentative="1">
+      <w:start w:val="1"/>
+      <w:numFmt w:val="bullet"/>
+      <w:lvlText w:val=""/>
+      <w:lvlJc w:val="left"/>
+      <w:pPr>
+        <w:ind w:left="5040" w:hanging="360"/>
+      </w:pPr>
+      <w:rPr>
+        <w:rFonts w:ascii="Wingdings" w:hAnsi="Wingdings" w:hint="default"/>
+      </w:rPr>
+    </w:lvl>
+    <w:lvl w:ilvl="6" w:tplc="08160001" w:tentative="1">
+      <w:start w:val="1"/>
+      <w:numFmt w:val="bullet"/>
+      <w:lvlText w:val=""/>
+      <w:lvlJc w:val="left"/>
+      <w:pPr>
+        <w:ind w:left="5760" w:hanging="360"/>
+      </w:pPr>
+      <w:rPr>
+        <w:rFonts w:ascii="Symbol" w:hAnsi="Symbol" w:hint="default"/>
+      </w:rPr>
+    </w:lvl>
+    <w:lvl w:ilvl="7" w:tplc="08160003" w:tentative="1">
+      <w:start w:val="1"/>
+      <w:numFmt w:val="bullet"/>
+      <w:lvlText w:val="o"/>
+      <w:lvlJc w:val="left"/>
+      <w:pPr>
+        <w:ind w:left="6480" w:hanging="360"/>
+      </w:pPr>
+      <w:rPr>
+        <w:rFonts w:ascii="Courier New" w:hAnsi="Courier New" w:cs="Courier New" w:hint="default"/>
+      </w:rPr>
+    </w:lvl>
+    <w:lvl w:ilvl="8" w:tplc="08160005" w:tentative="1">
+      <w:start w:val="1"/>
+      <w:numFmt w:val="bullet"/>
+      <w:lvlText w:val=""/>
+      <w:lvlJc w:val="left"/>
+      <w:pPr>
+        <w:ind w:left="7200" w:hanging="360"/>
+      </w:pPr>
+      <w:rPr>
+        <w:rFonts w:ascii="Wingdings" w:hAnsi="Wingdings" w:hint="default"/>
+      </w:rPr>
+    </w:lvl>
+  </w:abstractNum>
+  <w:abstractNum w:abstractNumId="8" w15:restartNumberingAfterBreak="0">
     <w:nsid w:val="23D72AAD"/>
     <w:multiLevelType w:val="multilevel"/>
     <w:tmpl w:val="F13C2278"/>
@@ -7307,7 +8532,120 @@
       </w:rPr>
     </w:lvl>
   </w:abstractNum>
-  <w:abstractNum w:abstractNumId="6" w15:restartNumberingAfterBreak="0">
+  <w:abstractNum w:abstractNumId="9" w15:restartNumberingAfterBreak="0">
+    <w:nsid w:val="244A63F0"/>
+    <w:multiLevelType w:val="hybridMultilevel"/>
+    <w:tmpl w:val="8514B95C"/>
+    <w:lvl w:ilvl="0" w:tplc="08160001">
+      <w:start w:val="1"/>
+      <w:numFmt w:val="bullet"/>
+      <w:lvlText w:val=""/>
+      <w:lvlJc w:val="left"/>
+      <w:pPr>
+        <w:ind w:left="1440" w:hanging="360"/>
+      </w:pPr>
+      <w:rPr>
+        <w:rFonts w:ascii="Symbol" w:hAnsi="Symbol" w:hint="default"/>
+      </w:rPr>
+    </w:lvl>
+    <w:lvl w:ilvl="1" w:tplc="08160003" w:tentative="1">
+      <w:start w:val="1"/>
+      <w:numFmt w:val="bullet"/>
+      <w:lvlText w:val="o"/>
+      <w:lvlJc w:val="left"/>
+      <w:pPr>
+        <w:ind w:left="2160" w:hanging="360"/>
+      </w:pPr>
+      <w:rPr>
+        <w:rFonts w:ascii="Courier New" w:hAnsi="Courier New" w:cs="Courier New" w:hint="default"/>
+      </w:rPr>
+    </w:lvl>
+    <w:lvl w:ilvl="2" w:tplc="08160005" w:tentative="1">
+      <w:start w:val="1"/>
+      <w:numFmt w:val="bullet"/>
+      <w:lvlText w:val=""/>
+      <w:lvlJc w:val="left"/>
+      <w:pPr>
+        <w:ind w:left="2880" w:hanging="360"/>
+      </w:pPr>
+      <w:rPr>
+        <w:rFonts w:ascii="Wingdings" w:hAnsi="Wingdings" w:hint="default"/>
+      </w:rPr>
+    </w:lvl>
+    <w:lvl w:ilvl="3" w:tplc="08160001" w:tentative="1">
+      <w:start w:val="1"/>
+      <w:numFmt w:val="bullet"/>
+      <w:lvlText w:val=""/>
+      <w:lvlJc w:val="left"/>
+      <w:pPr>
+        <w:ind w:left="3600" w:hanging="360"/>
+      </w:pPr>
+      <w:rPr>
+        <w:rFonts w:ascii="Symbol" w:hAnsi="Symbol" w:hint="default"/>
+      </w:rPr>
+    </w:lvl>
+    <w:lvl w:ilvl="4" w:tplc="08160003" w:tentative="1">
+      <w:start w:val="1"/>
+      <w:numFmt w:val="bullet"/>
+      <w:lvlText w:val="o"/>
+      <w:lvlJc w:val="left"/>
+      <w:pPr>
+        <w:ind w:left="4320" w:hanging="360"/>
+      </w:pPr>
+      <w:rPr>
+        <w:rFonts w:ascii="Courier New" w:hAnsi="Courier New" w:cs="Courier New" w:hint="default"/>
+      </w:rPr>
+    </w:lvl>
+    <w:lvl w:ilvl="5" w:tplc="08160005" w:tentative="1">
+      <w:start w:val="1"/>
+      <w:numFmt w:val="bullet"/>
+      <w:lvlText w:val=""/>
+      <w:lvlJc w:val="left"/>
+      <w:pPr>
+        <w:ind w:left="5040" w:hanging="360"/>
+      </w:pPr>
+      <w:rPr>
+        <w:rFonts w:ascii="Wingdings" w:hAnsi="Wingdings" w:hint="default"/>
+      </w:rPr>
+    </w:lvl>
+    <w:lvl w:ilvl="6" w:tplc="08160001" w:tentative="1">
+      <w:start w:val="1"/>
+      <w:numFmt w:val="bullet"/>
+      <w:lvlText w:val=""/>
+      <w:lvlJc w:val="left"/>
+      <w:pPr>
+        <w:ind w:left="5760" w:hanging="360"/>
+      </w:pPr>
+      <w:rPr>
+        <w:rFonts w:ascii="Symbol" w:hAnsi="Symbol" w:hint="default"/>
+      </w:rPr>
+    </w:lvl>
+    <w:lvl w:ilvl="7" w:tplc="08160003" w:tentative="1">
+      <w:start w:val="1"/>
+      <w:numFmt w:val="bullet"/>
+      <w:lvlText w:val="o"/>
+      <w:lvlJc w:val="left"/>
+      <w:pPr>
+        <w:ind w:left="6480" w:hanging="360"/>
+      </w:pPr>
+      <w:rPr>
+        <w:rFonts w:ascii="Courier New" w:hAnsi="Courier New" w:cs="Courier New" w:hint="default"/>
+      </w:rPr>
+    </w:lvl>
+    <w:lvl w:ilvl="8" w:tplc="08160005" w:tentative="1">
+      <w:start w:val="1"/>
+      <w:numFmt w:val="bullet"/>
+      <w:lvlText w:val=""/>
+      <w:lvlJc w:val="left"/>
+      <w:pPr>
+        <w:ind w:left="7200" w:hanging="360"/>
+      </w:pPr>
+      <w:rPr>
+        <w:rFonts w:ascii="Wingdings" w:hAnsi="Wingdings" w:hint="default"/>
+      </w:rPr>
+    </w:lvl>
+  </w:abstractNum>
+  <w:abstractNum w:abstractNumId="10" w15:restartNumberingAfterBreak="0">
     <w:nsid w:val="2C9A52AB"/>
     <w:multiLevelType w:val="hybridMultilevel"/>
     <w:tmpl w:val="564070C0"/>
@@ -7420,7 +8758,7 @@
       </w:rPr>
     </w:lvl>
   </w:abstractNum>
-  <w:abstractNum w:abstractNumId="7" w15:restartNumberingAfterBreak="0">
+  <w:abstractNum w:abstractNumId="11" w15:restartNumberingAfterBreak="0">
     <w:nsid w:val="32BE6087"/>
     <w:multiLevelType w:val="multilevel"/>
     <w:tmpl w:val="0409001F"/>
@@ -7506,7 +8844,7 @@
       </w:pPr>
     </w:lvl>
   </w:abstractNum>
-  <w:abstractNum w:abstractNumId="8" w15:restartNumberingAfterBreak="0">
+  <w:abstractNum w:abstractNumId="12" w15:restartNumberingAfterBreak="0">
     <w:nsid w:val="3B697A22"/>
     <w:multiLevelType w:val="hybridMultilevel"/>
     <w:tmpl w:val="97307BC6"/>
@@ -7592,7 +8930,120 @@
       </w:pPr>
     </w:lvl>
   </w:abstractNum>
-  <w:abstractNum w:abstractNumId="9" w15:restartNumberingAfterBreak="0">
+  <w:abstractNum w:abstractNumId="13" w15:restartNumberingAfterBreak="0">
+    <w:nsid w:val="3F86337A"/>
+    <w:multiLevelType w:val="hybridMultilevel"/>
+    <w:tmpl w:val="20826F38"/>
+    <w:lvl w:ilvl="0" w:tplc="08160001">
+      <w:start w:val="1"/>
+      <w:numFmt w:val="bullet"/>
+      <w:lvlText w:val=""/>
+      <w:lvlJc w:val="left"/>
+      <w:pPr>
+        <w:ind w:left="1440" w:hanging="360"/>
+      </w:pPr>
+      <w:rPr>
+        <w:rFonts w:ascii="Symbol" w:hAnsi="Symbol" w:hint="default"/>
+      </w:rPr>
+    </w:lvl>
+    <w:lvl w:ilvl="1" w:tplc="08160003" w:tentative="1">
+      <w:start w:val="1"/>
+      <w:numFmt w:val="bullet"/>
+      <w:lvlText w:val="o"/>
+      <w:lvlJc w:val="left"/>
+      <w:pPr>
+        <w:ind w:left="2160" w:hanging="360"/>
+      </w:pPr>
+      <w:rPr>
+        <w:rFonts w:ascii="Courier New" w:hAnsi="Courier New" w:cs="Courier New" w:hint="default"/>
+      </w:rPr>
+    </w:lvl>
+    <w:lvl w:ilvl="2" w:tplc="08160005" w:tentative="1">
+      <w:start w:val="1"/>
+      <w:numFmt w:val="bullet"/>
+      <w:lvlText w:val=""/>
+      <w:lvlJc w:val="left"/>
+      <w:pPr>
+        <w:ind w:left="2880" w:hanging="360"/>
+      </w:pPr>
+      <w:rPr>
+        <w:rFonts w:ascii="Wingdings" w:hAnsi="Wingdings" w:hint="default"/>
+      </w:rPr>
+    </w:lvl>
+    <w:lvl w:ilvl="3" w:tplc="08160001" w:tentative="1">
+      <w:start w:val="1"/>
+      <w:numFmt w:val="bullet"/>
+      <w:lvlText w:val=""/>
+      <w:lvlJc w:val="left"/>
+      <w:pPr>
+        <w:ind w:left="3600" w:hanging="360"/>
+      </w:pPr>
+      <w:rPr>
+        <w:rFonts w:ascii="Symbol" w:hAnsi="Symbol" w:hint="default"/>
+      </w:rPr>
+    </w:lvl>
+    <w:lvl w:ilvl="4" w:tplc="08160003" w:tentative="1">
+      <w:start w:val="1"/>
+      <w:numFmt w:val="bullet"/>
+      <w:lvlText w:val="o"/>
+      <w:lvlJc w:val="left"/>
+      <w:pPr>
+        <w:ind w:left="4320" w:hanging="360"/>
+      </w:pPr>
+      <w:rPr>
+        <w:rFonts w:ascii="Courier New" w:hAnsi="Courier New" w:cs="Courier New" w:hint="default"/>
+      </w:rPr>
+    </w:lvl>
+    <w:lvl w:ilvl="5" w:tplc="08160005" w:tentative="1">
+      <w:start w:val="1"/>
+      <w:numFmt w:val="bullet"/>
+      <w:lvlText w:val=""/>
+      <w:lvlJc w:val="left"/>
+      <w:pPr>
+        <w:ind w:left="5040" w:hanging="360"/>
+      </w:pPr>
+      <w:rPr>
+        <w:rFonts w:ascii="Wingdings" w:hAnsi="Wingdings" w:hint="default"/>
+      </w:rPr>
+    </w:lvl>
+    <w:lvl w:ilvl="6" w:tplc="08160001" w:tentative="1">
+      <w:start w:val="1"/>
+      <w:numFmt w:val="bullet"/>
+      <w:lvlText w:val=""/>
+      <w:lvlJc w:val="left"/>
+      <w:pPr>
+        <w:ind w:left="5760" w:hanging="360"/>
+      </w:pPr>
+      <w:rPr>
+        <w:rFonts w:ascii="Symbol" w:hAnsi="Symbol" w:hint="default"/>
+      </w:rPr>
+    </w:lvl>
+    <w:lvl w:ilvl="7" w:tplc="08160003" w:tentative="1">
+      <w:start w:val="1"/>
+      <w:numFmt w:val="bullet"/>
+      <w:lvlText w:val="o"/>
+      <w:lvlJc w:val="left"/>
+      <w:pPr>
+        <w:ind w:left="6480" w:hanging="360"/>
+      </w:pPr>
+      <w:rPr>
+        <w:rFonts w:ascii="Courier New" w:hAnsi="Courier New" w:cs="Courier New" w:hint="default"/>
+      </w:rPr>
+    </w:lvl>
+    <w:lvl w:ilvl="8" w:tplc="08160005" w:tentative="1">
+      <w:start w:val="1"/>
+      <w:numFmt w:val="bullet"/>
+      <w:lvlText w:val=""/>
+      <w:lvlJc w:val="left"/>
+      <w:pPr>
+        <w:ind w:left="7200" w:hanging="360"/>
+      </w:pPr>
+      <w:rPr>
+        <w:rFonts w:ascii="Wingdings" w:hAnsi="Wingdings" w:hint="default"/>
+      </w:rPr>
+    </w:lvl>
+  </w:abstractNum>
+  <w:abstractNum w:abstractNumId="14" w15:restartNumberingAfterBreak="0">
     <w:nsid w:val="447C7A47"/>
     <w:multiLevelType w:val="hybridMultilevel"/>
     <w:tmpl w:val="B44C5CB6"/>
@@ -7705,7 +9156,7 @@
       </w:rPr>
     </w:lvl>
   </w:abstractNum>
-  <w:abstractNum w:abstractNumId="10" w15:restartNumberingAfterBreak="0">
+  <w:abstractNum w:abstractNumId="15" w15:restartNumberingAfterBreak="0">
     <w:nsid w:val="498F41F9"/>
     <w:multiLevelType w:val="multilevel"/>
     <w:tmpl w:val="DEC00B6E"/>
@@ -7818,7 +9269,7 @@
       </w:rPr>
     </w:lvl>
   </w:abstractNum>
-  <w:abstractNum w:abstractNumId="11" w15:restartNumberingAfterBreak="0">
+  <w:abstractNum w:abstractNumId="16" w15:restartNumberingAfterBreak="0">
     <w:nsid w:val="4BE271C9"/>
     <w:multiLevelType w:val="hybridMultilevel"/>
     <w:tmpl w:val="AAEC9AA8"/>
@@ -7907,7 +9358,7 @@
       </w:pPr>
     </w:lvl>
   </w:abstractNum>
-  <w:abstractNum w:abstractNumId="12" w15:restartNumberingAfterBreak="0">
+  <w:abstractNum w:abstractNumId="17" w15:restartNumberingAfterBreak="0">
     <w:nsid w:val="50C25DEC"/>
     <w:multiLevelType w:val="multilevel"/>
     <w:tmpl w:val="F13C2278"/>
@@ -8025,7 +9476,7 @@
       </w:rPr>
     </w:lvl>
   </w:abstractNum>
-  <w:abstractNum w:abstractNumId="13" w15:restartNumberingAfterBreak="0">
+  <w:abstractNum w:abstractNumId="18" w15:restartNumberingAfterBreak="0">
     <w:nsid w:val="50D24C88"/>
     <w:multiLevelType w:val="multilevel"/>
     <w:tmpl w:val="F13C2278"/>
@@ -8143,7 +9594,120 @@
       </w:rPr>
     </w:lvl>
   </w:abstractNum>
-  <w:abstractNum w:abstractNumId="14" w15:restartNumberingAfterBreak="0">
+  <w:abstractNum w:abstractNumId="19" w15:restartNumberingAfterBreak="0">
+    <w:nsid w:val="52781113"/>
+    <w:multiLevelType w:val="hybridMultilevel"/>
+    <w:tmpl w:val="65606A94"/>
+    <w:lvl w:ilvl="0" w:tplc="08160001">
+      <w:start w:val="1"/>
+      <w:numFmt w:val="bullet"/>
+      <w:lvlText w:val=""/>
+      <w:lvlJc w:val="left"/>
+      <w:pPr>
+        <w:ind w:left="1440" w:hanging="360"/>
+      </w:pPr>
+      <w:rPr>
+        <w:rFonts w:ascii="Symbol" w:hAnsi="Symbol" w:hint="default"/>
+      </w:rPr>
+    </w:lvl>
+    <w:lvl w:ilvl="1" w:tplc="08160003" w:tentative="1">
+      <w:start w:val="1"/>
+      <w:numFmt w:val="bullet"/>
+      <w:lvlText w:val="o"/>
+      <w:lvlJc w:val="left"/>
+      <w:pPr>
+        <w:ind w:left="2160" w:hanging="360"/>
+      </w:pPr>
+      <w:rPr>
+        <w:rFonts w:ascii="Courier New" w:hAnsi="Courier New" w:cs="Courier New" w:hint="default"/>
+      </w:rPr>
+    </w:lvl>
+    <w:lvl w:ilvl="2" w:tplc="08160005" w:tentative="1">
+      <w:start w:val="1"/>
+      <w:numFmt w:val="bullet"/>
+      <w:lvlText w:val=""/>
+      <w:lvlJc w:val="left"/>
+      <w:pPr>
+        <w:ind w:left="2880" w:hanging="360"/>
+      </w:pPr>
+      <w:rPr>
+        <w:rFonts w:ascii="Wingdings" w:hAnsi="Wingdings" w:hint="default"/>
+      </w:rPr>
+    </w:lvl>
+    <w:lvl w:ilvl="3" w:tplc="08160001" w:tentative="1">
+      <w:start w:val="1"/>
+      <w:numFmt w:val="bullet"/>
+      <w:lvlText w:val=""/>
+      <w:lvlJc w:val="left"/>
+      <w:pPr>
+        <w:ind w:left="3600" w:hanging="360"/>
+      </w:pPr>
+      <w:rPr>
+        <w:rFonts w:ascii="Symbol" w:hAnsi="Symbol" w:hint="default"/>
+      </w:rPr>
+    </w:lvl>
+    <w:lvl w:ilvl="4" w:tplc="08160003" w:tentative="1">
+      <w:start w:val="1"/>
+      <w:numFmt w:val="bullet"/>
+      <w:lvlText w:val="o"/>
+      <w:lvlJc w:val="left"/>
+      <w:pPr>
+        <w:ind w:left="4320" w:hanging="360"/>
+      </w:pPr>
+      <w:rPr>
+        <w:rFonts w:ascii="Courier New" w:hAnsi="Courier New" w:cs="Courier New" w:hint="default"/>
+      </w:rPr>
+    </w:lvl>
+    <w:lvl w:ilvl="5" w:tplc="08160005" w:tentative="1">
+      <w:start w:val="1"/>
+      <w:numFmt w:val="bullet"/>
+      <w:lvlText w:val=""/>
+      <w:lvlJc w:val="left"/>
+      <w:pPr>
+        <w:ind w:left="5040" w:hanging="360"/>
+      </w:pPr>
+      <w:rPr>
+        <w:rFonts w:ascii="Wingdings" w:hAnsi="Wingdings" w:hint="default"/>
+      </w:rPr>
+    </w:lvl>
+    <w:lvl w:ilvl="6" w:tplc="08160001" w:tentative="1">
+      <w:start w:val="1"/>
+      <w:numFmt w:val="bullet"/>
+      <w:lvlText w:val=""/>
+      <w:lvlJc w:val="left"/>
+      <w:pPr>
+        <w:ind w:left="5760" w:hanging="360"/>
+      </w:pPr>
+      <w:rPr>
+        <w:rFonts w:ascii="Symbol" w:hAnsi="Symbol" w:hint="default"/>
+      </w:rPr>
+    </w:lvl>
+    <w:lvl w:ilvl="7" w:tplc="08160003" w:tentative="1">
+      <w:start w:val="1"/>
+      <w:numFmt w:val="bullet"/>
+      <w:lvlText w:val="o"/>
+      <w:lvlJc w:val="left"/>
+      <w:pPr>
+        <w:ind w:left="6480" w:hanging="360"/>
+      </w:pPr>
+      <w:rPr>
+        <w:rFonts w:ascii="Courier New" w:hAnsi="Courier New" w:cs="Courier New" w:hint="default"/>
+      </w:rPr>
+    </w:lvl>
+    <w:lvl w:ilvl="8" w:tplc="08160005" w:tentative="1">
+      <w:start w:val="1"/>
+      <w:numFmt w:val="bullet"/>
+      <w:lvlText w:val=""/>
+      <w:lvlJc w:val="left"/>
+      <w:pPr>
+        <w:ind w:left="7200" w:hanging="360"/>
+      </w:pPr>
+      <w:rPr>
+        <w:rFonts w:ascii="Wingdings" w:hAnsi="Wingdings" w:hint="default"/>
+      </w:rPr>
+    </w:lvl>
+  </w:abstractNum>
+  <w:abstractNum w:abstractNumId="20" w15:restartNumberingAfterBreak="0">
     <w:nsid w:val="5749590B"/>
     <w:multiLevelType w:val="multilevel"/>
     <w:tmpl w:val="11424D02"/>
@@ -8264,7 +9828,7 @@
       </w:rPr>
     </w:lvl>
   </w:abstractNum>
-  <w:abstractNum w:abstractNumId="15" w15:restartNumberingAfterBreak="0">
+  <w:abstractNum w:abstractNumId="21" w15:restartNumberingAfterBreak="0">
     <w:nsid w:val="6F5D08FE"/>
     <w:multiLevelType w:val="multilevel"/>
     <w:tmpl w:val="34E8FAD4"/>
@@ -8413,7 +9977,7 @@
       </w:rPr>
     </w:lvl>
   </w:abstractNum>
-  <w:abstractNum w:abstractNumId="16" w15:restartNumberingAfterBreak="0">
+  <w:abstractNum w:abstractNumId="22" w15:restartNumberingAfterBreak="0">
     <w:nsid w:val="719E0B62"/>
     <w:multiLevelType w:val="multilevel"/>
     <w:tmpl w:val="51F81894"/>
@@ -8526,7 +10090,120 @@
       </w:rPr>
     </w:lvl>
   </w:abstractNum>
-  <w:abstractNum w:abstractNumId="17" w15:restartNumberingAfterBreak="0">
+  <w:abstractNum w:abstractNumId="23" w15:restartNumberingAfterBreak="0">
+    <w:nsid w:val="758C40A3"/>
+    <w:multiLevelType w:val="hybridMultilevel"/>
+    <w:tmpl w:val="F45C0624"/>
+    <w:lvl w:ilvl="0" w:tplc="0816000B">
+      <w:start w:val="1"/>
+      <w:numFmt w:val="bullet"/>
+      <w:lvlText w:val=""/>
+      <w:lvlJc w:val="left"/>
+      <w:pPr>
+        <w:ind w:left="2160" w:hanging="360"/>
+      </w:pPr>
+      <w:rPr>
+        <w:rFonts w:ascii="Wingdings" w:hAnsi="Wingdings" w:hint="default"/>
+      </w:rPr>
+    </w:lvl>
+    <w:lvl w:ilvl="1" w:tplc="08160003" w:tentative="1">
+      <w:start w:val="1"/>
+      <w:numFmt w:val="bullet"/>
+      <w:lvlText w:val="o"/>
+      <w:lvlJc w:val="left"/>
+      <w:pPr>
+        <w:ind w:left="2880" w:hanging="360"/>
+      </w:pPr>
+      <w:rPr>
+        <w:rFonts w:ascii="Courier New" w:hAnsi="Courier New" w:cs="Courier New" w:hint="default"/>
+      </w:rPr>
+    </w:lvl>
+    <w:lvl w:ilvl="2" w:tplc="08160005" w:tentative="1">
+      <w:start w:val="1"/>
+      <w:numFmt w:val="bullet"/>
+      <w:lvlText w:val=""/>
+      <w:lvlJc w:val="left"/>
+      <w:pPr>
+        <w:ind w:left="3600" w:hanging="360"/>
+      </w:pPr>
+      <w:rPr>
+        <w:rFonts w:ascii="Wingdings" w:hAnsi="Wingdings" w:hint="default"/>
+      </w:rPr>
+    </w:lvl>
+    <w:lvl w:ilvl="3" w:tplc="08160001" w:tentative="1">
+      <w:start w:val="1"/>
+      <w:numFmt w:val="bullet"/>
+      <w:lvlText w:val=""/>
+      <w:lvlJc w:val="left"/>
+      <w:pPr>
+        <w:ind w:left="4320" w:hanging="360"/>
+      </w:pPr>
+      <w:rPr>
+        <w:rFonts w:ascii="Symbol" w:hAnsi="Symbol" w:hint="default"/>
+      </w:rPr>
+    </w:lvl>
+    <w:lvl w:ilvl="4" w:tplc="08160003" w:tentative="1">
+      <w:start w:val="1"/>
+      <w:numFmt w:val="bullet"/>
+      <w:lvlText w:val="o"/>
+      <w:lvlJc w:val="left"/>
+      <w:pPr>
+        <w:ind w:left="5040" w:hanging="360"/>
+      </w:pPr>
+      <w:rPr>
+        <w:rFonts w:ascii="Courier New" w:hAnsi="Courier New" w:cs="Courier New" w:hint="default"/>
+      </w:rPr>
+    </w:lvl>
+    <w:lvl w:ilvl="5" w:tplc="08160005" w:tentative="1">
+      <w:start w:val="1"/>
+      <w:numFmt w:val="bullet"/>
+      <w:lvlText w:val=""/>
+      <w:lvlJc w:val="left"/>
+      <w:pPr>
+        <w:ind w:left="5760" w:hanging="360"/>
+      </w:pPr>
+      <w:rPr>
+        <w:rFonts w:ascii="Wingdings" w:hAnsi="Wingdings" w:hint="default"/>
+      </w:rPr>
+    </w:lvl>
+    <w:lvl w:ilvl="6" w:tplc="08160001" w:tentative="1">
+      <w:start w:val="1"/>
+      <w:numFmt w:val="bullet"/>
+      <w:lvlText w:val=""/>
+      <w:lvlJc w:val="left"/>
+      <w:pPr>
+        <w:ind w:left="6480" w:hanging="360"/>
+      </w:pPr>
+      <w:rPr>
+        <w:rFonts w:ascii="Symbol" w:hAnsi="Symbol" w:hint="default"/>
+      </w:rPr>
+    </w:lvl>
+    <w:lvl w:ilvl="7" w:tplc="08160003" w:tentative="1">
+      <w:start w:val="1"/>
+      <w:numFmt w:val="bullet"/>
+      <w:lvlText w:val="o"/>
+      <w:lvlJc w:val="left"/>
+      <w:pPr>
+        <w:ind w:left="7200" w:hanging="360"/>
+      </w:pPr>
+      <w:rPr>
+        <w:rFonts w:ascii="Courier New" w:hAnsi="Courier New" w:cs="Courier New" w:hint="default"/>
+      </w:rPr>
+    </w:lvl>
+    <w:lvl w:ilvl="8" w:tplc="08160005" w:tentative="1">
+      <w:start w:val="1"/>
+      <w:numFmt w:val="bullet"/>
+      <w:lvlText w:val=""/>
+      <w:lvlJc w:val="left"/>
+      <w:pPr>
+        <w:ind w:left="7920" w:hanging="360"/>
+      </w:pPr>
+      <w:rPr>
+        <w:rFonts w:ascii="Wingdings" w:hAnsi="Wingdings" w:hint="default"/>
+      </w:rPr>
+    </w:lvl>
+  </w:abstractNum>
+  <w:abstractNum w:abstractNumId="24" w15:restartNumberingAfterBreak="0">
     <w:nsid w:val="79201073"/>
     <w:multiLevelType w:val="multilevel"/>
     <w:tmpl w:val="6F22DDF2"/>
@@ -8675,7 +10352,7 @@
       </w:rPr>
     </w:lvl>
   </w:abstractNum>
-  <w:abstractNum w:abstractNumId="18" w15:restartNumberingAfterBreak="0">
+  <w:abstractNum w:abstractNumId="25" w15:restartNumberingAfterBreak="0">
     <w:nsid w:val="79911088"/>
     <w:multiLevelType w:val="hybridMultilevel"/>
     <w:tmpl w:val="B89254AA"/>
@@ -8789,61 +10466,82 @@
     </w:lvl>
   </w:abstractNum>
   <w:num w:numId="1">
+    <w:abstractNumId w:val="16"/>
+  </w:num>
+  <w:num w:numId="2">
+    <w:abstractNumId w:val="25"/>
+  </w:num>
+  <w:num w:numId="3">
+    <w:abstractNumId w:val="8"/>
+  </w:num>
+  <w:num w:numId="4">
     <w:abstractNumId w:val="11"/>
   </w:num>
-  <w:num w:numId="2">
+  <w:num w:numId="5">
+    <w:abstractNumId w:val="22"/>
+  </w:num>
+  <w:num w:numId="6">
+    <w:abstractNumId w:val="20"/>
+  </w:num>
+  <w:num w:numId="7">
+    <w:abstractNumId w:val="6"/>
+  </w:num>
+  <w:num w:numId="8">
     <w:abstractNumId w:val="18"/>
   </w:num>
-  <w:num w:numId="3">
-    <w:abstractNumId w:val="5"/>
-  </w:num>
-  <w:num w:numId="4">
-    <w:abstractNumId w:val="7"/>
-  </w:num>
-  <w:num w:numId="5">
-    <w:abstractNumId w:val="16"/>
-  </w:num>
-  <w:num w:numId="6">
-    <w:abstractNumId w:val="14"/>
-  </w:num>
-  <w:num w:numId="7">
-    <w:abstractNumId w:val="4"/>
-  </w:num>
-  <w:num w:numId="8">
-    <w:abstractNumId w:val="13"/>
-  </w:num>
   <w:num w:numId="9">
-    <w:abstractNumId w:val="10"/>
+    <w:abstractNumId w:val="15"/>
   </w:num>
   <w:num w:numId="10">
-    <w:abstractNumId w:val="8"/>
+    <w:abstractNumId w:val="12"/>
   </w:num>
   <w:num w:numId="11">
-    <w:abstractNumId w:val="12"/>
+    <w:abstractNumId w:val="17"/>
   </w:num>
   <w:num w:numId="12">
-    <w:abstractNumId w:val="1"/>
+    <w:abstractNumId w:val="2"/>
   </w:num>
   <w:num w:numId="13">
-    <w:abstractNumId w:val="9"/>
+    <w:abstractNumId w:val="14"/>
   </w:num>
   <w:num w:numId="14">
     <w:abstractNumId w:val="0"/>
   </w:num>
   <w:num w:numId="15">
-    <w:abstractNumId w:val="17"/>
+    <w:abstractNumId w:val="24"/>
   </w:num>
   <w:num w:numId="16">
-    <w:abstractNumId w:val="15"/>
+    <w:abstractNumId w:val="21"/>
   </w:num>
   <w:num w:numId="17">
+    <w:abstractNumId w:val="4"/>
+  </w:num>
+  <w:num w:numId="18">
+    <w:abstractNumId w:val="10"/>
+  </w:num>
+  <w:num w:numId="19">
     <w:abstractNumId w:val="3"/>
   </w:num>
-  <w:num w:numId="18">
-    <w:abstractNumId w:val="6"/>
+  <w:num w:numId="20">
+    <w:abstractNumId w:val="13"/>
   </w:num>
-  <w:num w:numId="19">
-    <w:abstractNumId w:val="2"/>
+  <w:num w:numId="21">
+    <w:abstractNumId w:val="7"/>
+  </w:num>
+  <w:num w:numId="22">
+    <w:abstractNumId w:val="5"/>
+  </w:num>
+  <w:num w:numId="23">
+    <w:abstractNumId w:val="9"/>
+  </w:num>
+  <w:num w:numId="24">
+    <w:abstractNumId w:val="19"/>
+  </w:num>
+  <w:num w:numId="25">
+    <w:abstractNumId w:val="23"/>
+  </w:num>
+  <w:num w:numId="26">
+    <w:abstractNumId w:val="1"/>
   </w:num>
 </w:numbering>
 </file>
@@ -10366,7 +12064,7 @@
 </file>
 
 <file path=customXml/itemProps1.xml><?xml version="1.0" encoding="utf-8"?>
-<ds:datastoreItem xmlns:ds="http://schemas.openxmlformats.org/officeDocument/2006/customXml" ds:itemID="{A051112F-30FC-4B86-9362-FBC2A6706DA2}">
+<ds:datastoreItem xmlns:ds="http://schemas.openxmlformats.org/officeDocument/2006/customXml" ds:itemID="{A808A294-290A-4CCC-B8CB-FFF42902ACF6}">
   <ds:schemaRefs>
     <ds:schemaRef ds:uri="http://schemas.openxmlformats.org/officeDocument/2006/bibliography"/>
   </ds:schemaRefs>

</xml_diff>